<commit_message>
correzione UML use case
</commit_message>
<xml_diff>
--- a/Docs/RAD/RequirementsAnalysisDocument.docx
+++ b/Docs/RAD/RequirementsAnalysisDocument.docx
@@ -56,7 +56,7 @@
             <mc:AlternateContent>
               <mc:Choice Requires="wpg">
                 <w:drawing>
-                  <wp:anchor distT="0" distB="0" distL="114300" distR="114300" simplePos="0" relativeHeight="251659264" behindDoc="0" locked="0" layoutInCell="1" allowOverlap="1" wp14:anchorId="14A6F2E2" wp14:editId="63C08098">
+                  <wp:anchor distT="0" distB="0" distL="114300" distR="114300" simplePos="0" relativeHeight="251659264" behindDoc="0" locked="0" layoutInCell="1" allowOverlap="1" wp14:anchorId="58658B36" wp14:editId="4A9A6F2F">
                     <wp:simplePos x="0" y="0"/>
                     <wp:positionH relativeFrom="page">
                       <wp:posOffset>4076700</wp:posOffset>
@@ -236,6 +236,7 @@
                                       <w:calendar w:val="gregorian"/>
                                     </w:date>
                                   </w:sdtPr>
+                                  <w:sdtEndPr/>
                                   <w:sdtContent>
                                     <w:p>
                                       <w:pPr>
@@ -354,8 +355,8 @@
               </mc:Choice>
               <mc:Fallback>
                 <w:pict>
-                  <v:group w14:anchorId="14A6F2E2" id="Gruppo 453" o:spid="_x0000_s1026" style="position:absolute;margin-left:321pt;margin-top:-75.6pt;width:266.5pt;height:867.55pt;z-index:251659264;mso-position-horizontal-relative:page;mso-position-vertical-relative:page" coordorigin="-856,-9601" coordsize="33850,110185" o:gfxdata="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">
-                    <v:rect id="Rettangolo 459" o:spid="_x0000_s1027" alt="Light vertical" style="position:absolute;width:1385;height:100584;visibility:visible;mso-wrap-style:square;v-text-anchor:middle" o:gfxdata="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" fillcolor="#a9d18e" stroked="f" strokecolor="white" strokeweight="1pt">
+                  <v:group w14:anchorId="58658B36" id="Gruppo 453" o:spid="_x0000_s1026" style="position:absolute;margin-left:321pt;margin-top:-75.6pt;width:266.5pt;height:867.55pt;z-index:251659264;mso-position-horizontal-relative:page;mso-position-vertical-relative:page" coordorigin="-856,-9601" coordsize="33850,110185" o:gfxdata="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">
+                    <v:rect id="Rettangolo 459" o:spid="_x0000_s1027" alt="Light vertical" style="position:absolute;width:1385;height:100584;visibility:visible;mso-wrap-style:square;v-text-anchor:middle" o:gfxdata="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" fillcolor="#a9d18e" stroked="f" strokecolor="white" strokeweight="1pt">
                       <v:fill r:id="rId7" o:title="" opacity="52428f" color2="window" o:opacity2="52428f" type="pattern"/>
                       <v:shadow color="#d8d8d8" offset="3pt,3pt"/>
                     </v:rect>
@@ -456,7 +457,7 @@
               <w:lang w:eastAsia="en-US" w:bidi="ar-SA"/>
             </w:rPr>
             <w:drawing>
-              <wp:anchor distT="0" distB="0" distL="114300" distR="114300" simplePos="0" relativeHeight="251661312" behindDoc="0" locked="0" layoutInCell="1" allowOverlap="1" wp14:anchorId="6B1245C5" wp14:editId="370B8EC1">
+              <wp:anchor distT="0" distB="0" distL="114300" distR="114300" simplePos="0" relativeHeight="251661312" behindDoc="0" locked="0" layoutInCell="1" allowOverlap="1" wp14:anchorId="21A82C60" wp14:editId="4BBB3198">
                 <wp:simplePos x="0" y="0"/>
                 <wp:positionH relativeFrom="margin">
                   <wp:posOffset>-449580</wp:posOffset>
@@ -537,7 +538,7 @@
               <w:lang w:eastAsia="en-US" w:bidi="ar-SA"/>
             </w:rPr>
             <w:drawing>
-              <wp:anchor distT="0" distB="0" distL="114300" distR="114300" simplePos="0" relativeHeight="251665408" behindDoc="0" locked="0" layoutInCell="1" allowOverlap="1" wp14:anchorId="51704313" wp14:editId="5ACA1C3F">
+              <wp:anchor distT="0" distB="0" distL="114300" distR="114300" simplePos="0" relativeHeight="251665408" behindDoc="0" locked="0" layoutInCell="1" allowOverlap="1" wp14:anchorId="676A8270" wp14:editId="7C1AE3F1">
                 <wp:simplePos x="0" y="0"/>
                 <wp:positionH relativeFrom="column">
                   <wp:posOffset>-703074</wp:posOffset>
@@ -602,7 +603,7 @@
               <w:lang w:eastAsia="en-US" w:bidi="ar-SA"/>
             </w:rPr>
             <w:drawing>
-              <wp:anchor distT="0" distB="0" distL="114300" distR="114300" simplePos="0" relativeHeight="251664384" behindDoc="0" locked="0" layoutInCell="1" allowOverlap="1" wp14:anchorId="16AA8FC1" wp14:editId="2859A40D">
+              <wp:anchor distT="0" distB="0" distL="114300" distR="114300" simplePos="0" relativeHeight="251664384" behindDoc="0" locked="0" layoutInCell="1" allowOverlap="1" wp14:anchorId="2EA78BEA" wp14:editId="6CAF511E">
                 <wp:simplePos x="0" y="0"/>
                 <wp:positionH relativeFrom="margin">
                   <wp:posOffset>3589020</wp:posOffset>
@@ -669,7 +670,7 @@
             <mc:AlternateContent>
               <mc:Choice Requires="wps">
                 <w:drawing>
-                  <wp:anchor distT="0" distB="0" distL="114300" distR="114300" simplePos="0" relativeHeight="251663360" behindDoc="0" locked="0" layoutInCell="1" allowOverlap="1" wp14:anchorId="11F73E66" wp14:editId="552180F5">
+                  <wp:anchor distT="0" distB="0" distL="114300" distR="114300" simplePos="0" relativeHeight="251663360" behindDoc="0" locked="0" layoutInCell="1" allowOverlap="1" wp14:anchorId="1CC7E62F" wp14:editId="3BD65D56">
                     <wp:simplePos x="0" y="0"/>
                     <wp:positionH relativeFrom="column">
                       <wp:posOffset>3577590</wp:posOffset>
@@ -783,7 +784,7 @@
               </mc:Choice>
               <mc:Fallback>
                 <w:pict>
-                  <v:shapetype w14:anchorId="11F73E66" id="_x0000_t202" coordsize="21600,21600" o:spt="202" path="m,l,21600r21600,l21600,xe">
+                  <v:shapetype w14:anchorId="1CC7E62F" id="_x0000_t202" coordsize="21600,21600" o:spt="202" path="m,l,21600r21600,l21600,xe">
                     <v:stroke joinstyle="miter"/>
                     <v:path gradientshapeok="t" o:connecttype="rect"/>
                   </v:shapetype>
@@ -862,7 +863,7 @@
             <mc:AlternateContent>
               <mc:Choice Requires="wps">
                 <w:drawing>
-                  <wp:anchor distT="0" distB="0" distL="114300" distR="114300" simplePos="0" relativeHeight="251662336" behindDoc="0" locked="0" layoutInCell="1" allowOverlap="1" wp14:anchorId="015D0FCC" wp14:editId="6A33C1F3">
+                  <wp:anchor distT="0" distB="0" distL="114300" distR="114300" simplePos="0" relativeHeight="251662336" behindDoc="0" locked="0" layoutInCell="1" allowOverlap="1" wp14:anchorId="29C771ED" wp14:editId="636A6816">
                     <wp:simplePos x="0" y="0"/>
                     <wp:positionH relativeFrom="page">
                       <wp:align>left</wp:align>
@@ -934,7 +935,7 @@
               </mc:Choice>
               <mc:Fallback>
                 <w:pict>
-                  <v:shape w14:anchorId="015D0FCC" id="Casella di testo 7" o:spid="_x0000_s1032" type="#_x0000_t202" style="position:absolute;margin-left:0;margin-top:165.85pt;width:493.8pt;height:42pt;z-index:251662336;visibility:visible;mso-wrap-style:square;mso-width-percent:0;mso-wrap-distance-left:9pt;mso-wrap-distance-top:0;mso-wrap-distance-right:9pt;mso-wrap-distance-bottom:0;mso-position-horizontal:left;mso-position-horizontal-relative:page;mso-position-vertical:absolute;mso-position-vertical-relative:text;mso-width-percent:0;mso-width-relative:margin;v-text-anchor:top" o:gfxdata="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" fillcolor="windowText" strokeweight=".5pt">
+                  <v:shape w14:anchorId="29C771ED" id="Casella di testo 7" o:spid="_x0000_s1032" type="#_x0000_t202" style="position:absolute;margin-left:0;margin-top:165.85pt;width:493.8pt;height:42pt;z-index:251662336;visibility:visible;mso-wrap-style:square;mso-width-percent:0;mso-wrap-distance-left:9pt;mso-wrap-distance-top:0;mso-wrap-distance-right:9pt;mso-wrap-distance-bottom:0;mso-position-horizontal:left;mso-position-horizontal-relative:page;mso-position-vertical:absolute;mso-position-vertical-relative:text;mso-width-percent:0;mso-width-relative:margin;v-text-anchor:top" o:gfxdata="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" fillcolor="windowText" strokeweight=".5pt">
                     <v:textbox>
                       <w:txbxContent>
                         <w:p>
@@ -974,7 +975,7 @@
             <mc:AlternateContent>
               <mc:Choice Requires="wps">
                 <w:drawing>
-                  <wp:anchor distT="0" distB="0" distL="114300" distR="114300" simplePos="0" relativeHeight="251660288" behindDoc="0" locked="0" layoutInCell="0" allowOverlap="1" wp14:anchorId="5EA473FF" wp14:editId="6602F871">
+                  <wp:anchor distT="0" distB="0" distL="114300" distR="114300" simplePos="0" relativeHeight="251660288" behindDoc="0" locked="0" layoutInCell="0" allowOverlap="1" wp14:anchorId="04280FC7" wp14:editId="0FF1FB78">
                     <wp:simplePos x="0" y="0"/>
                     <wp:positionH relativeFrom="page">
                       <wp:posOffset>-525780</wp:posOffset>
@@ -1057,12 +1058,14 @@
                                   <w:dataBinding w:prefixMappings="xmlns:ns0='http://schemas.openxmlformats.org/package/2006/metadata/core-properties' xmlns:ns1='http://purl.org/dc/elements/1.1/'" w:xpath="/ns0:coreProperties[1]/ns1:title[1]" w:storeItemID="{6C3C8BC8-F283-45AE-878A-BAB7291924A1}"/>
                                   <w:text/>
                                 </w:sdtPr>
+                                <w:sdtEndPr/>
                                 <w:sdtContent>
                                   <w:p>
                                     <w:pPr>
                                       <w:pStyle w:val="Nessunaspaziatura"/>
                                       <w:jc w:val="right"/>
                                       <w:rPr>
+                                        <w:rFonts w:hint="eastAsia"/>
                                         <w:color w:val="FFFFFF" w:themeColor="background1"/>
                                         <w:sz w:val="72"/>
                                         <w:szCs w:val="72"/>
@@ -1125,7 +1128,7 @@
               </mc:Choice>
               <mc:Fallback>
                 <w:pict>
-                  <v:rect w14:anchorId="5EA473FF" id="Rettangolo 16" o:spid="_x0000_s1033" style="position:absolute;margin-left:-41.4pt;margin-top:209.45pt;width:548.85pt;height:48.6pt;z-index:251660288;visibility:visible;mso-wrap-style:square;mso-width-percent:900;mso-height-percent:0;mso-wrap-distance-left:9pt;mso-wrap-distance-top:0;mso-wrap-distance-right:9pt;mso-wrap-distance-bottom:0;mso-position-horizontal:absolute;mso-position-horizontal-relative:page;mso-position-vertical:absolute;mso-position-vertical-relative:page;mso-width-percent:900;mso-height-percent:0;mso-width-relative:page;mso-height-relative:page;v-text-anchor:middle" o:gfxdata="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" o:allowincell="f" fillcolor="windowText" strokecolor="windowText" strokeweight="1.5pt">
+                  <v:rect w14:anchorId="04280FC7" id="Rettangolo 16" o:spid="_x0000_s1033" style="position:absolute;margin-left:-41.4pt;margin-top:209.45pt;width:548.85pt;height:48.6pt;z-index:251660288;visibility:visible;mso-wrap-style:square;mso-width-percent:900;mso-height-percent:0;mso-wrap-distance-left:9pt;mso-wrap-distance-top:0;mso-wrap-distance-right:9pt;mso-wrap-distance-bottom:0;mso-position-horizontal:absolute;mso-position-horizontal-relative:page;mso-position-vertical:absolute;mso-position-vertical-relative:page;mso-width-percent:900;mso-height-percent:0;mso-width-relative:page;mso-height-relative:page;v-text-anchor:middle" o:gfxdata="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" o:allowincell="f" fillcolor="windowText" strokecolor="windowText" strokeweight="1.5pt">
                     <v:textbox inset="14.4pt,,14.4pt">
                       <w:txbxContent>
                         <w:bookmarkStart w:id="26" w:name="_Hlk25422286" w:displacedByCustomXml="next"/>
@@ -1174,6 +1177,7 @@
                                 <w:pStyle w:val="Nessunaspaziatura"/>
                                 <w:jc w:val="right"/>
                                 <w:rPr>
+                                  <w:rFonts w:hint="eastAsia"/>
                                   <w:color w:val="FFFFFF" w:themeColor="background1"/>
                                   <w:sz w:val="72"/>
                                   <w:szCs w:val="72"/>
@@ -1296,7 +1300,23 @@
           <w:rFonts w:ascii="Times New Roman" w:hAnsi="Times New Roman" w:cs="Times New Roman"/>
           <w:sz w:val="28"/>
         </w:rPr>
-        <w:t xml:space="preserve"> Purpose of the system</w:t>
+        <w:t xml:space="preserve"> </w:t>
+      </w:r>
+      <w:proofErr w:type="spellStart"/>
+      <w:r>
+        <w:rPr>
+          <w:rFonts w:ascii="Times New Roman" w:hAnsi="Times New Roman" w:cs="Times New Roman"/>
+          <w:sz w:val="28"/>
+        </w:rPr>
+        <w:t>Purpose</w:t>
+      </w:r>
+      <w:proofErr w:type="spellEnd"/>
+      <w:r>
+        <w:rPr>
+          <w:rFonts w:ascii="Times New Roman" w:hAnsi="Times New Roman" w:cs="Times New Roman"/>
+          <w:sz w:val="28"/>
+        </w:rPr>
+        <w:t xml:space="preserve"> of the system</w:t>
       </w:r>
     </w:p>
     <w:p>
@@ -1358,7 +1378,33 @@
         <w:rPr>
           <w:rFonts w:ascii="Times New Roman" w:hAnsi="Times New Roman" w:cs="Times New Roman"/>
         </w:rPr>
-        <w:t xml:space="preserve"> è sviluppare un’ applicazione web che offra un’ interfaccia semplice ed intuitiva che permette al cliente di ordinare i prodotti a lui necessari in maniera veloce ed efficace evitando lo stress di recarsi in un negozio fisico.</w:t>
+        <w:t xml:space="preserve"> è sviluppare </w:t>
+      </w:r>
+      <w:r>
+        <w:rPr>
+          <w:rFonts w:ascii="Times New Roman" w:hAnsi="Times New Roman" w:cs="Times New Roman"/>
+        </w:rPr>
+        <w:t>un’applicazione</w:t>
+      </w:r>
+      <w:r>
+        <w:rPr>
+          <w:rFonts w:ascii="Times New Roman" w:hAnsi="Times New Roman" w:cs="Times New Roman"/>
+        </w:rPr>
+        <w:t xml:space="preserve"> web che offra </w:t>
+      </w:r>
+      <w:proofErr w:type="gramStart"/>
+      <w:r>
+        <w:rPr>
+          <w:rFonts w:ascii="Times New Roman" w:hAnsi="Times New Roman" w:cs="Times New Roman"/>
+        </w:rPr>
+        <w:t>un’ interfaccia</w:t>
+      </w:r>
+      <w:proofErr w:type="gramEnd"/>
+      <w:r>
+        <w:rPr>
+          <w:rFonts w:ascii="Times New Roman" w:hAnsi="Times New Roman" w:cs="Times New Roman"/>
+        </w:rPr>
+        <w:t xml:space="preserve"> semplice ed intuitiva che permette al cliente di ordinare i prodotti a lui necessari in maniera veloce ed efficace evitando lo stress di recarsi in un negozio fisico.</w:t>
       </w:r>
     </w:p>
     <w:p>
@@ -1444,21 +1490,25 @@
         <w:rPr>
           <w:rFonts w:ascii="Times New Roman" w:hAnsi="Times New Roman" w:cs="Times New Roman"/>
         </w:rPr>
-        <w:t xml:space="preserve">Il progetto </w:t>
+        <w:t>Il progetto prevederà</w:t>
       </w:r>
-      <w:proofErr w:type="spellStart"/>
       <w:r>
         <w:rPr>
           <w:rFonts w:ascii="Times New Roman" w:hAnsi="Times New Roman" w:cs="Times New Roman"/>
         </w:rPr>
-        <w:t>prevederà</w:t>
+        <w:t xml:space="preserve"> </w:t>
       </w:r>
-      <w:proofErr w:type="spellEnd"/>
       <w:r>
         <w:rPr>
           <w:rFonts w:ascii="Times New Roman" w:hAnsi="Times New Roman" w:cs="Times New Roman"/>
         </w:rPr>
-        <w:t xml:space="preserve"> un interfaccia utente semplice da navigare e un catalogo chiaro e veloce da consultare che favorirà</w:t>
+        <w:t>un’interfaccia</w:t>
+      </w:r>
+      <w:r>
+        <w:rPr>
+          <w:rFonts w:ascii="Times New Roman" w:hAnsi="Times New Roman" w:cs="Times New Roman"/>
+        </w:rPr>
+        <w:t xml:space="preserve"> utente semplice da navigare e un catalogo chiaro e veloce da consultare che favorirà</w:t>
       </w:r>
       <w:r>
         <w:rPr>
@@ -1504,11 +1554,19 @@
           <w:rFonts w:ascii="Times New Roman" w:hAnsi="Times New Roman" w:cs="Times New Roman"/>
         </w:rPr>
       </w:pPr>
+      <w:proofErr w:type="spellStart"/>
       <w:r>
         <w:rPr>
           <w:rFonts w:ascii="Times New Roman" w:hAnsi="Times New Roman" w:cs="Times New Roman"/>
         </w:rPr>
-        <w:t xml:space="preserve">Requirement Analysis </w:t>
+        <w:t>Requirement</w:t>
+      </w:r>
+      <w:proofErr w:type="spellEnd"/>
+      <w:r>
+        <w:rPr>
+          <w:rFonts w:ascii="Times New Roman" w:hAnsi="Times New Roman" w:cs="Times New Roman"/>
+        </w:rPr>
+        <w:t xml:space="preserve"> Analysis </w:t>
       </w:r>
       <w:proofErr w:type="spellStart"/>
       <w:r>
@@ -1687,7 +1745,19 @@
         <w:rPr>
           <w:rFonts w:ascii="Times New Roman" w:hAnsi="Times New Roman" w:cs="Times New Roman"/>
         </w:rPr>
-        <w:t>Semplificare l’ acquisto di un prodotto farmaceutico.</w:t>
+        <w:t xml:space="preserve">Semplificare </w:t>
+      </w:r>
+      <w:r>
+        <w:rPr>
+          <w:rFonts w:ascii="Times New Roman" w:hAnsi="Times New Roman" w:cs="Times New Roman"/>
+        </w:rPr>
+        <w:t>l’acquisto</w:t>
+      </w:r>
+      <w:r>
+        <w:rPr>
+          <w:rFonts w:ascii="Times New Roman" w:hAnsi="Times New Roman" w:cs="Times New Roman"/>
+        </w:rPr>
+        <w:t xml:space="preserve"> di un prodotto farmaceutico.</w:t>
       </w:r>
     </w:p>
     <w:p>
@@ -1809,7 +1879,19 @@
         <w:rPr>
           <w:rFonts w:ascii="Times New Roman" w:hAnsi="Times New Roman" w:cs="Times New Roman"/>
         </w:rPr>
-        <w:t>Lo sviluppo sarà effettuato nei tempo previsti senza compromettere la qualità del sistema</w:t>
+        <w:t xml:space="preserve">Lo sviluppo sarà effettuato </w:t>
+      </w:r>
+      <w:r>
+        <w:rPr>
+          <w:rFonts w:ascii="Times New Roman" w:hAnsi="Times New Roman" w:cs="Times New Roman"/>
+        </w:rPr>
+        <w:t>nei tempi</w:t>
+      </w:r>
+      <w:r>
+        <w:rPr>
+          <w:rFonts w:ascii="Times New Roman" w:hAnsi="Times New Roman" w:cs="Times New Roman"/>
+        </w:rPr>
+        <w:t xml:space="preserve"> previsti senza compromettere la qualità del sistema</w:t>
       </w:r>
     </w:p>
     <w:p>
@@ -1937,7 +2019,21 @@
         <w:rPr>
           <w:rFonts w:ascii="Times New Roman" w:hAnsi="Times New Roman" w:cs="Times New Roman"/>
         </w:rPr>
-        <w:t xml:space="preserve">: Requirements Analysis </w:t>
+        <w:t xml:space="preserve">: </w:t>
+      </w:r>
+      <w:proofErr w:type="spellStart"/>
+      <w:r>
+        <w:rPr>
+          <w:rFonts w:ascii="Times New Roman" w:hAnsi="Times New Roman" w:cs="Times New Roman"/>
+        </w:rPr>
+        <w:t>Requirements</w:t>
+      </w:r>
+      <w:proofErr w:type="spellEnd"/>
+      <w:r>
+        <w:rPr>
+          <w:rFonts w:ascii="Times New Roman" w:hAnsi="Times New Roman" w:cs="Times New Roman"/>
+        </w:rPr>
+        <w:t xml:space="preserve"> Analysis </w:t>
       </w:r>
       <w:proofErr w:type="spellStart"/>
       <w:r>
@@ -2312,7 +2408,13 @@
         <w:rPr>
           <w:rFonts w:ascii="Times New Roman" w:hAnsi="Times New Roman" w:cs="Times New Roman"/>
         </w:rPr>
-        <w:t xml:space="preserve">Infine l’interfaccia grafica con cui l’utente interagirà sarà descritta mediante i </w:t>
+        <w:t>Infine,</w:t>
+      </w:r>
+      <w:r>
+        <w:rPr>
+          <w:rFonts w:ascii="Times New Roman" w:hAnsi="Times New Roman" w:cs="Times New Roman"/>
+        </w:rPr>
+        <w:t xml:space="preserve"> l’interfaccia grafica con cui l’utente interagirà sarà descritta mediante i </w:t>
       </w:r>
       <w:proofErr w:type="spellStart"/>
       <w:r>
@@ -2426,7 +2528,13 @@
         <w:rPr>
           <w:rFonts w:ascii="Times New Roman" w:hAnsi="Times New Roman" w:cs="Times New Roman"/>
         </w:rPr>
-        <w:t>Inoltre saranno saggiati altri siti di e-commerce, già presenti sul web, per trovare i loro limiti e i loro punti di forza attraverso cui migliorare il nostro sistema.</w:t>
+        <w:t>Inoltre,</w:t>
+      </w:r>
+      <w:r>
+        <w:rPr>
+          <w:rFonts w:ascii="Times New Roman" w:hAnsi="Times New Roman" w:cs="Times New Roman"/>
+        </w:rPr>
+        <w:t xml:space="preserve"> saranno saggiati altri siti di e-commerce, già presenti sul web, per trovare i loro limiti e i loro punti di forza attraverso cui migliorare il nostro sistema.</w:t>
       </w:r>
     </w:p>
     <w:p>
@@ -2568,8 +2676,36 @@
           <w:sz w:val="28"/>
           <w:szCs w:val="28"/>
         </w:rPr>
-        <w:t>3.2 Functional requirements</w:t>
+        <w:t xml:space="preserve">3.2 </w:t>
       </w:r>
+      <w:proofErr w:type="spellStart"/>
+      <w:r>
+        <w:rPr>
+          <w:rFonts w:ascii="Times New Roman" w:hAnsi="Times New Roman" w:cs="Times New Roman"/>
+          <w:sz w:val="28"/>
+          <w:szCs w:val="28"/>
+        </w:rPr>
+        <w:t>Functional</w:t>
+      </w:r>
+      <w:proofErr w:type="spellEnd"/>
+      <w:r>
+        <w:rPr>
+          <w:rFonts w:ascii="Times New Roman" w:hAnsi="Times New Roman" w:cs="Times New Roman"/>
+          <w:sz w:val="28"/>
+          <w:szCs w:val="28"/>
+        </w:rPr>
+        <w:t xml:space="preserve"> </w:t>
+      </w:r>
+      <w:proofErr w:type="spellStart"/>
+      <w:r>
+        <w:rPr>
+          <w:rFonts w:ascii="Times New Roman" w:hAnsi="Times New Roman" w:cs="Times New Roman"/>
+          <w:sz w:val="28"/>
+          <w:szCs w:val="28"/>
+        </w:rPr>
+        <w:t>requirements</w:t>
+      </w:r>
+      <w:proofErr w:type="spellEnd"/>
     </w:p>
     <w:p>
       <w:pPr>
@@ -2669,8 +2805,17 @@
           <w:rFonts w:ascii="Times New Roman" w:eastAsia="Times New Roman" w:hAnsi="Times New Roman" w:cs="Times New Roman"/>
           <w:lang w:eastAsia="it-IT"/>
         </w:rPr>
-        <w:t>RF2: L'utente non registrato deve avere la possibilità di registrarsi inserendo i dati anagrafici (nome, cognome, indirizzo), il numero di carta di credito, l’indirizzo e-mail e la password .</w:t>
+        <w:t xml:space="preserve">RF2: L'utente non registrato deve avere la possibilità di registrarsi inserendo i dati anagrafici (nome, cognome, indirizzo), il numero di carta di credito, l’indirizzo e-mail e la </w:t>
       </w:r>
+      <w:proofErr w:type="gramStart"/>
+      <w:r>
+        <w:rPr>
+          <w:rFonts w:ascii="Times New Roman" w:eastAsia="Times New Roman" w:hAnsi="Times New Roman" w:cs="Times New Roman"/>
+          <w:lang w:eastAsia="it-IT"/>
+        </w:rPr>
+        <w:t>password .</w:t>
+      </w:r>
+      <w:proofErr w:type="gramEnd"/>
     </w:p>
     <w:p>
       <w:pPr>
@@ -3014,8 +3159,17 @@
           <w:rFonts w:ascii="Times New Roman" w:hAnsi="Times New Roman" w:cs="Times New Roman"/>
           <w:sz w:val="28"/>
         </w:rPr>
-        <w:t xml:space="preserve"> requirements</w:t>
+        <w:t xml:space="preserve"> </w:t>
       </w:r>
+      <w:proofErr w:type="spellStart"/>
+      <w:r>
+        <w:rPr>
+          <w:rFonts w:ascii="Times New Roman" w:hAnsi="Times New Roman" w:cs="Times New Roman"/>
+          <w:sz w:val="28"/>
+        </w:rPr>
+        <w:t>requirements</w:t>
+      </w:r>
+      <w:proofErr w:type="spellEnd"/>
     </w:p>
     <w:p>
       <w:pPr>
@@ -3305,8 +3459,19 @@
           <w:szCs w:val="20"/>
           <w:lang w:eastAsia="it-IT"/>
         </w:rPr>
-        <w:t>3.3.3 Implementation</w:t>
+        <w:t xml:space="preserve">3.3.3 </w:t>
       </w:r>
+      <w:proofErr w:type="spellStart"/>
+      <w:r>
+        <w:rPr>
+          <w:rFonts w:ascii="Times New Roman" w:eastAsia="Times New Roman" w:hAnsi="Times New Roman" w:cs="Times New Roman"/>
+          <w:b/>
+          <w:szCs w:val="20"/>
+          <w:lang w:eastAsia="it-IT"/>
+        </w:rPr>
+        <w:t>Implementation</w:t>
+      </w:r>
+      <w:proofErr w:type="spellEnd"/>
     </w:p>
     <w:p>
       <w:pPr>
@@ -3537,8 +3702,19 @@
           <w:szCs w:val="20"/>
           <w:lang w:eastAsia="it-IT"/>
         </w:rPr>
-        <w:t>5 Usability</w:t>
+        <w:t xml:space="preserve">5 </w:t>
       </w:r>
+      <w:proofErr w:type="spellStart"/>
+      <w:r>
+        <w:rPr>
+          <w:rFonts w:ascii="Times New Roman" w:eastAsia="Times New Roman" w:hAnsi="Times New Roman" w:cs="Times New Roman"/>
+          <w:b/>
+          <w:szCs w:val="20"/>
+          <w:lang w:eastAsia="it-IT"/>
+        </w:rPr>
+        <w:t>Usability</w:t>
+      </w:r>
+      <w:proofErr w:type="spellEnd"/>
     </w:p>
     <w:p>
       <w:pPr>
@@ -3639,19 +3815,8 @@
           <w:szCs w:val="20"/>
           <w:lang w:eastAsia="it-IT"/>
         </w:rPr>
-        <w:t xml:space="preserve">3.4 System </w:t>
+        <w:t>3.4 System models</w:t>
       </w:r>
-      <w:proofErr w:type="spellStart"/>
-      <w:r>
-        <w:rPr>
-          <w:rFonts w:ascii="Times New Roman" w:eastAsia="Times New Roman" w:hAnsi="Times New Roman" w:cs="Times New Roman"/>
-          <w:sz w:val="28"/>
-          <w:szCs w:val="20"/>
-          <w:lang w:eastAsia="it-IT"/>
-        </w:rPr>
-        <w:t>models</w:t>
-      </w:r>
-      <w:proofErr w:type="spellEnd"/>
     </w:p>
     <w:p>
       <w:pPr>
@@ -4291,7 +4456,25 @@
           <w:szCs w:val="20"/>
           <w:lang w:eastAsia="it-IT"/>
         </w:rPr>
-        <w:t>combattere problemi intestinali  il cui nome è</w:t>
+        <w:t xml:space="preserve">combattere problemi </w:t>
+      </w:r>
+      <w:proofErr w:type="gramStart"/>
+      <w:r>
+        <w:rPr>
+          <w:rFonts w:ascii="Times New Roman" w:eastAsia="Times New Roman" w:hAnsi="Times New Roman" w:cs="Times New Roman"/>
+          <w:szCs w:val="20"/>
+          <w:lang w:eastAsia="it-IT"/>
+        </w:rPr>
+        <w:t>intestinali  il</w:t>
+      </w:r>
+      <w:proofErr w:type="gramEnd"/>
+      <w:r>
+        <w:rPr>
+          <w:rFonts w:ascii="Times New Roman" w:eastAsia="Times New Roman" w:hAnsi="Times New Roman" w:cs="Times New Roman"/>
+          <w:szCs w:val="20"/>
+          <w:lang w:eastAsia="it-IT"/>
+        </w:rPr>
+        <w:t xml:space="preserve"> cui nome è</w:t>
       </w:r>
       <w:r>
         <w:rPr>
@@ -4405,7 +4588,25 @@
           <w:szCs w:val="20"/>
           <w:lang w:eastAsia="it-IT"/>
         </w:rPr>
-        <w:t xml:space="preserve">Effettua l'accesso al sito, inserendo username e password,  si reca nella pagina utente dove troverà l'opzione per aggiungere un nuovo prodotto, qui inserirà il nome del farmaco, il prezzo, l'ID, </w:t>
+        <w:t xml:space="preserve">Effettua l'accesso al sito, inserendo username e </w:t>
+      </w:r>
+      <w:proofErr w:type="gramStart"/>
+      <w:r>
+        <w:rPr>
+          <w:rFonts w:ascii="Times New Roman" w:eastAsia="Times New Roman" w:hAnsi="Times New Roman" w:cs="Times New Roman"/>
+          <w:szCs w:val="20"/>
+          <w:lang w:eastAsia="it-IT"/>
+        </w:rPr>
+        <w:t>password,  si</w:t>
+      </w:r>
+      <w:proofErr w:type="gramEnd"/>
+      <w:r>
+        <w:rPr>
+          <w:rFonts w:ascii="Times New Roman" w:eastAsia="Times New Roman" w:hAnsi="Times New Roman" w:cs="Times New Roman"/>
+          <w:szCs w:val="20"/>
+          <w:lang w:eastAsia="it-IT"/>
+        </w:rPr>
+        <w:t xml:space="preserve"> reca nella pagina utente dove troverà l'opzione per aggiungere un nuovo prodotto, qui inserirà il nome del farmaco, il prezzo, l'ID, </w:t>
       </w:r>
       <w:r>
         <w:rPr>
@@ -4789,7 +4990,23 @@
           <w:szCs w:val="20"/>
           <w:lang w:eastAsia="it-IT"/>
         </w:rPr>
-        <w:t xml:space="preserve">Dopo aver effettuato l'accesso,  inserendo username e password, si recherà nella sua pagina utente dove potrà eliminare il farmaco attraverso il codice. </w:t>
+        <w:t xml:space="preserve">Dopo aver effettuato </w:t>
+      </w:r>
+      <w:r>
+        <w:rPr>
+          <w:rFonts w:ascii="Times New Roman" w:eastAsia="Times New Roman" w:hAnsi="Times New Roman" w:cs="Times New Roman"/>
+          <w:szCs w:val="20"/>
+          <w:lang w:eastAsia="it-IT"/>
+        </w:rPr>
+        <w:t>l’accesso, inserendo</w:t>
+      </w:r>
+      <w:r>
+        <w:rPr>
+          <w:rFonts w:ascii="Times New Roman" w:eastAsia="Times New Roman" w:hAnsi="Times New Roman" w:cs="Times New Roman"/>
+          <w:szCs w:val="20"/>
+          <w:lang w:eastAsia="it-IT"/>
+        </w:rPr>
+        <w:t xml:space="preserve"> username e password, si recherà nella sua pagina utente dove potrà eliminare il farmaco attraverso il codice. </w:t>
       </w:r>
     </w:p>
     <w:p>
@@ -4906,19 +5123,8 @@
           <w:szCs w:val="20"/>
           <w:lang w:eastAsia="it-IT"/>
         </w:rPr>
-        <w:t xml:space="preserve">3.4.2 Use case </w:t>
+        <w:t>3.4.2 Use case models</w:t>
       </w:r>
-      <w:proofErr w:type="spellStart"/>
-      <w:r>
-        <w:rPr>
-          <w:rFonts w:ascii="Times New Roman" w:eastAsia="Times New Roman" w:hAnsi="Times New Roman" w:cs="Times New Roman"/>
-          <w:b/>
-          <w:szCs w:val="20"/>
-          <w:lang w:eastAsia="it-IT"/>
-        </w:rPr>
-        <w:t>models</w:t>
-      </w:r>
-      <w:proofErr w:type="spellEnd"/>
     </w:p>
     <w:p>
       <w:pPr>
@@ -4951,6 +5157,7 @@
     <w:p>
       <w:pPr>
         <w:rPr>
+          <w:rFonts w:hint="eastAsia"/>
           <w:b/>
         </w:rPr>
       </w:pPr>
@@ -5159,7 +5366,7 @@
                 <w:rFonts w:ascii="Times New Roman" w:hAnsi="Times New Roman" w:cs="Times New Roman"/>
                 <w:b/>
               </w:rPr>
-              <w:t>Utente</w:t>
+              <w:t>Cliente, Gestore del catalogo</w:t>
             </w:r>
           </w:p>
           <w:p>
@@ -5204,8 +5411,17 @@
                 <w:rFonts w:ascii="Times New Roman" w:hAnsi="Times New Roman" w:cs="Times New Roman"/>
                 <w:b/>
               </w:rPr>
-              <w:t>Entry Condition</w:t>
-            </w:r>
+              <w:t xml:space="preserve">Entry </w:t>
+            </w:r>
+            <w:proofErr w:type="spellStart"/>
+            <w:r>
+              <w:rPr>
+                <w:rFonts w:ascii="Times New Roman" w:hAnsi="Times New Roman" w:cs="Times New Roman"/>
+                <w:b/>
+              </w:rPr>
+              <w:t>Condition</w:t>
+            </w:r>
+            <w:proofErr w:type="spellEnd"/>
           </w:p>
         </w:tc>
         <w:tc>
@@ -5262,8 +5478,17 @@
                 <w:rFonts w:ascii="Times New Roman" w:hAnsi="Times New Roman" w:cs="Times New Roman"/>
                 <w:b/>
               </w:rPr>
-              <w:t>Exit condition</w:t>
-            </w:r>
+              <w:t xml:space="preserve">Exit </w:t>
+            </w:r>
+            <w:proofErr w:type="spellStart"/>
+            <w:r>
+              <w:rPr>
+                <w:rFonts w:ascii="Times New Roman" w:hAnsi="Times New Roman" w:cs="Times New Roman"/>
+                <w:b/>
+              </w:rPr>
+              <w:t>condition</w:t>
+            </w:r>
+            <w:proofErr w:type="spellEnd"/>
           </w:p>
           <w:p>
             <w:pPr>
@@ -6018,7 +6243,23 @@
                 <w:rFonts w:ascii="Times New Roman" w:hAnsi="Times New Roman" w:cs="Times New Roman"/>
                 <w:b/>
               </w:rPr>
-              <w:t xml:space="preserve">Entry Condition: </w:t>
+              <w:t xml:space="preserve">Entry </w:t>
+            </w:r>
+            <w:proofErr w:type="spellStart"/>
+            <w:r>
+              <w:rPr>
+                <w:rFonts w:ascii="Times New Roman" w:hAnsi="Times New Roman" w:cs="Times New Roman"/>
+                <w:b/>
+              </w:rPr>
+              <w:t>Condition</w:t>
+            </w:r>
+            <w:proofErr w:type="spellEnd"/>
+            <w:r>
+              <w:rPr>
+                <w:rFonts w:ascii="Times New Roman" w:hAnsi="Times New Roman" w:cs="Times New Roman"/>
+                <w:b/>
+              </w:rPr>
+              <w:t xml:space="preserve">: </w:t>
             </w:r>
             <w:r>
               <w:rPr>
@@ -6067,7 +6308,23 @@
                 <w:rFonts w:ascii="Times New Roman" w:hAnsi="Times New Roman" w:cs="Times New Roman"/>
                 <w:b/>
               </w:rPr>
-              <w:t xml:space="preserve">Exit Condition: </w:t>
+              <w:t xml:space="preserve">Exit </w:t>
+            </w:r>
+            <w:proofErr w:type="spellStart"/>
+            <w:r>
+              <w:rPr>
+                <w:rFonts w:ascii="Times New Roman" w:hAnsi="Times New Roman" w:cs="Times New Roman"/>
+                <w:b/>
+              </w:rPr>
+              <w:t>Condition</w:t>
+            </w:r>
+            <w:proofErr w:type="spellEnd"/>
+            <w:r>
+              <w:rPr>
+                <w:rFonts w:ascii="Times New Roman" w:hAnsi="Times New Roman" w:cs="Times New Roman"/>
+                <w:b/>
+              </w:rPr>
+              <w:t xml:space="preserve">: </w:t>
             </w:r>
             <w:r>
               <w:rPr>
@@ -6280,8 +6537,17 @@
                 <w:rFonts w:ascii="Times New Roman" w:hAnsi="Times New Roman" w:cs="Times New Roman"/>
                 <w:b/>
               </w:rPr>
-              <w:t>Special Requirements</w:t>
-            </w:r>
+              <w:t xml:space="preserve">Special </w:t>
+            </w:r>
+            <w:proofErr w:type="spellStart"/>
+            <w:r>
+              <w:rPr>
+                <w:rFonts w:ascii="Times New Roman" w:hAnsi="Times New Roman" w:cs="Times New Roman"/>
+                <w:b/>
+              </w:rPr>
+              <w:t>Requirements</w:t>
+            </w:r>
+            <w:proofErr w:type="spellEnd"/>
           </w:p>
         </w:tc>
         <w:tc>
@@ -6604,8 +6870,17 @@
                 <w:rFonts w:ascii="Times New Roman" w:hAnsi="Times New Roman" w:cs="Times New Roman"/>
                 <w:b/>
               </w:rPr>
-              <w:t>Entry Condition</w:t>
-            </w:r>
+              <w:t xml:space="preserve">Entry </w:t>
+            </w:r>
+            <w:proofErr w:type="spellStart"/>
+            <w:r>
+              <w:rPr>
+                <w:rFonts w:ascii="Times New Roman" w:hAnsi="Times New Roman" w:cs="Times New Roman"/>
+                <w:b/>
+              </w:rPr>
+              <w:t>Condition</w:t>
+            </w:r>
+            <w:proofErr w:type="spellEnd"/>
           </w:p>
         </w:tc>
         <w:tc>
@@ -6662,8 +6937,17 @@
                 <w:rFonts w:ascii="Times New Roman" w:hAnsi="Times New Roman" w:cs="Times New Roman"/>
                 <w:b/>
               </w:rPr>
-              <w:t>Exit condition</w:t>
-            </w:r>
+              <w:t xml:space="preserve">Exit </w:t>
+            </w:r>
+            <w:proofErr w:type="spellStart"/>
+            <w:r>
+              <w:rPr>
+                <w:rFonts w:ascii="Times New Roman" w:hAnsi="Times New Roman" w:cs="Times New Roman"/>
+                <w:b/>
+              </w:rPr>
+              <w:t>condition</w:t>
+            </w:r>
+            <w:proofErr w:type="spellEnd"/>
           </w:p>
           <w:p>
             <w:pPr>
@@ -7399,7 +7683,23 @@
                 <w:rFonts w:ascii="Times New Roman" w:hAnsi="Times New Roman" w:cs="Times New Roman"/>
                 <w:b/>
               </w:rPr>
-              <w:t xml:space="preserve">Entry Condition: </w:t>
+              <w:t xml:space="preserve">Entry </w:t>
+            </w:r>
+            <w:proofErr w:type="spellStart"/>
+            <w:r>
+              <w:rPr>
+                <w:rFonts w:ascii="Times New Roman" w:hAnsi="Times New Roman" w:cs="Times New Roman"/>
+                <w:b/>
+              </w:rPr>
+              <w:t>Condition</w:t>
+            </w:r>
+            <w:proofErr w:type="spellEnd"/>
+            <w:r>
+              <w:rPr>
+                <w:rFonts w:ascii="Times New Roman" w:hAnsi="Times New Roman" w:cs="Times New Roman"/>
+                <w:b/>
+              </w:rPr>
+              <w:t xml:space="preserve">: </w:t>
             </w:r>
             <w:r>
               <w:rPr>
@@ -7449,7 +7749,23 @@
                 <w:rFonts w:ascii="Times New Roman" w:hAnsi="Times New Roman" w:cs="Times New Roman"/>
                 <w:b/>
               </w:rPr>
-              <w:t xml:space="preserve">Exit Condition: </w:t>
+              <w:t xml:space="preserve">Exit </w:t>
+            </w:r>
+            <w:proofErr w:type="spellStart"/>
+            <w:r>
+              <w:rPr>
+                <w:rFonts w:ascii="Times New Roman" w:hAnsi="Times New Roman" w:cs="Times New Roman"/>
+                <w:b/>
+              </w:rPr>
+              <w:t>Condition</w:t>
+            </w:r>
+            <w:proofErr w:type="spellEnd"/>
+            <w:r>
+              <w:rPr>
+                <w:rFonts w:ascii="Times New Roman" w:hAnsi="Times New Roman" w:cs="Times New Roman"/>
+                <w:b/>
+              </w:rPr>
+              <w:t xml:space="preserve">: </w:t>
             </w:r>
             <w:r>
               <w:rPr>
@@ -7548,8 +7864,8 @@
               </w:rPr>
               <w:t>Visualizza un messaggio di errore all'utente admin. Il messaggio segnala che l’utente non ha compilato tutti i campi obbligatori.</w:t>
             </w:r>
-            <w:bookmarkStart w:id="52" w:name="_Hlk21597045"/>
-            <w:bookmarkEnd w:id="52"/>
+            <w:bookmarkStart w:id="26" w:name="_Hlk21597045"/>
+            <w:bookmarkEnd w:id="26"/>
           </w:p>
         </w:tc>
       </w:tr>
@@ -7682,7 +7998,23 @@
                 <w:rFonts w:ascii="Times New Roman" w:hAnsi="Times New Roman" w:cs="Times New Roman"/>
                 <w:b/>
               </w:rPr>
-              <w:t>Entry Condition:</w:t>
+              <w:t xml:space="preserve">Entry </w:t>
+            </w:r>
+            <w:proofErr w:type="spellStart"/>
+            <w:r>
+              <w:rPr>
+                <w:rFonts w:ascii="Times New Roman" w:hAnsi="Times New Roman" w:cs="Times New Roman"/>
+                <w:b/>
+              </w:rPr>
+              <w:t>Condition</w:t>
+            </w:r>
+            <w:proofErr w:type="spellEnd"/>
+            <w:r>
+              <w:rPr>
+                <w:rFonts w:ascii="Times New Roman" w:hAnsi="Times New Roman" w:cs="Times New Roman"/>
+                <w:b/>
+              </w:rPr>
+              <w:t>:</w:t>
             </w:r>
             <w:r>
               <w:rPr>
@@ -7738,7 +8070,23 @@
                 <w:rFonts w:ascii="Times New Roman" w:hAnsi="Times New Roman" w:cs="Times New Roman"/>
                 <w:b/>
               </w:rPr>
-              <w:t xml:space="preserve">Exit Condition: </w:t>
+              <w:t xml:space="preserve">Exit </w:t>
+            </w:r>
+            <w:proofErr w:type="spellStart"/>
+            <w:r>
+              <w:rPr>
+                <w:rFonts w:ascii="Times New Roman" w:hAnsi="Times New Roman" w:cs="Times New Roman"/>
+                <w:b/>
+              </w:rPr>
+              <w:t>Condition</w:t>
+            </w:r>
+            <w:proofErr w:type="spellEnd"/>
+            <w:r>
+              <w:rPr>
+                <w:rFonts w:ascii="Times New Roman" w:hAnsi="Times New Roman" w:cs="Times New Roman"/>
+                <w:b/>
+              </w:rPr>
+              <w:t xml:space="preserve">: </w:t>
             </w:r>
             <w:r>
               <w:rPr>
@@ -7874,8 +8222,17 @@
                 <w:rFonts w:ascii="Times New Roman" w:hAnsi="Times New Roman" w:cs="Times New Roman"/>
                 <w:b/>
               </w:rPr>
-              <w:t>Special Requirements</w:t>
-            </w:r>
+              <w:t xml:space="preserve">Special </w:t>
+            </w:r>
+            <w:proofErr w:type="spellStart"/>
+            <w:r>
+              <w:rPr>
+                <w:rFonts w:ascii="Times New Roman" w:hAnsi="Times New Roman" w:cs="Times New Roman"/>
+                <w:b/>
+              </w:rPr>
+              <w:t>Requirements</w:t>
+            </w:r>
+            <w:proofErr w:type="spellEnd"/>
           </w:p>
         </w:tc>
         <w:tc>
@@ -8219,6 +8576,13 @@
               </w:rPr>
               <w:t>Utente</w:t>
             </w:r>
+            <w:r>
+              <w:rPr>
+                <w:rFonts w:ascii="Times New Roman" w:hAnsi="Times New Roman" w:cs="Times New Roman"/>
+                <w:b/>
+              </w:rPr>
+              <w:t xml:space="preserve"> non loggato, Cliente, Gestore del catalogo</w:t>
+            </w:r>
           </w:p>
           <w:p>
             <w:pPr>
@@ -8262,8 +8626,17 @@
                 <w:rFonts w:ascii="Times New Roman" w:hAnsi="Times New Roman" w:cs="Times New Roman"/>
                 <w:b/>
               </w:rPr>
-              <w:t>Entry Condition</w:t>
-            </w:r>
+              <w:t xml:space="preserve">Entry </w:t>
+            </w:r>
+            <w:proofErr w:type="spellStart"/>
+            <w:r>
+              <w:rPr>
+                <w:rFonts w:ascii="Times New Roman" w:hAnsi="Times New Roman" w:cs="Times New Roman"/>
+                <w:b/>
+              </w:rPr>
+              <w:t>Condition</w:t>
+            </w:r>
+            <w:proofErr w:type="spellEnd"/>
           </w:p>
         </w:tc>
         <w:tc>
@@ -8320,8 +8693,17 @@
                 <w:rFonts w:ascii="Times New Roman" w:hAnsi="Times New Roman" w:cs="Times New Roman"/>
                 <w:b/>
               </w:rPr>
-              <w:t>Exit condition</w:t>
-            </w:r>
+              <w:t xml:space="preserve">Exit </w:t>
+            </w:r>
+            <w:proofErr w:type="spellStart"/>
+            <w:r>
+              <w:rPr>
+                <w:rFonts w:ascii="Times New Roman" w:hAnsi="Times New Roman" w:cs="Times New Roman"/>
+                <w:b/>
+              </w:rPr>
+              <w:t>condition</w:t>
+            </w:r>
+            <w:proofErr w:type="spellEnd"/>
           </w:p>
           <w:p>
             <w:pPr>
@@ -8472,7 +8854,21 @@
               <w:rPr>
                 <w:rFonts w:ascii="Times New Roman" w:hAnsi="Times New Roman" w:cs="Times New Roman"/>
               </w:rPr>
-              <w:t>Seleziona il prodotto e la sua quantità da aggiungere al carrello usando l’ apposito comando.</w:t>
+              <w:t xml:space="preserve">Seleziona il prodotto e la sua quantità da aggiungere al carrello usando </w:t>
+            </w:r>
+            <w:proofErr w:type="gramStart"/>
+            <w:r>
+              <w:rPr>
+                <w:rFonts w:ascii="Times New Roman" w:hAnsi="Times New Roman" w:cs="Times New Roman"/>
+              </w:rPr>
+              <w:t>l’ apposito</w:t>
+            </w:r>
+            <w:proofErr w:type="gramEnd"/>
+            <w:r>
+              <w:rPr>
+                <w:rFonts w:ascii="Times New Roman" w:hAnsi="Times New Roman" w:cs="Times New Roman"/>
+              </w:rPr>
+              <w:t xml:space="preserve"> comando.</w:t>
             </w:r>
           </w:p>
         </w:tc>
@@ -8748,7 +9144,23 @@
                 <w:rFonts w:ascii="Times New Roman" w:hAnsi="Times New Roman" w:cs="Times New Roman"/>
                 <w:b/>
               </w:rPr>
-              <w:t xml:space="preserve">Entry condition: </w:t>
+              <w:t xml:space="preserve">Entry </w:t>
+            </w:r>
+            <w:proofErr w:type="spellStart"/>
+            <w:r>
+              <w:rPr>
+                <w:rFonts w:ascii="Times New Roman" w:hAnsi="Times New Roman" w:cs="Times New Roman"/>
+                <w:b/>
+              </w:rPr>
+              <w:t>condition</w:t>
+            </w:r>
+            <w:proofErr w:type="spellEnd"/>
+            <w:r>
+              <w:rPr>
+                <w:rFonts w:ascii="Times New Roman" w:hAnsi="Times New Roman" w:cs="Times New Roman"/>
+                <w:b/>
+              </w:rPr>
+              <w:t xml:space="preserve">: </w:t>
             </w:r>
             <w:r>
               <w:rPr>
@@ -8783,7 +9195,23 @@
                 <w:rFonts w:ascii="Times New Roman" w:hAnsi="Times New Roman" w:cs="Times New Roman"/>
                 <w:b/>
               </w:rPr>
-              <w:t xml:space="preserve">Exit condition: </w:t>
+              <w:t xml:space="preserve">Exit </w:t>
+            </w:r>
+            <w:proofErr w:type="spellStart"/>
+            <w:r>
+              <w:rPr>
+                <w:rFonts w:ascii="Times New Roman" w:hAnsi="Times New Roman" w:cs="Times New Roman"/>
+                <w:b/>
+              </w:rPr>
+              <w:t>condition</w:t>
+            </w:r>
+            <w:proofErr w:type="spellEnd"/>
+            <w:r>
+              <w:rPr>
+                <w:rFonts w:ascii="Times New Roman" w:hAnsi="Times New Roman" w:cs="Times New Roman"/>
+                <w:b/>
+              </w:rPr>
+              <w:t xml:space="preserve">: </w:t>
             </w:r>
             <w:r>
               <w:rPr>
@@ -8998,8 +9426,17 @@
                 <w:rFonts w:ascii="Times New Roman" w:hAnsi="Times New Roman" w:cs="Times New Roman"/>
                 <w:b/>
               </w:rPr>
-              <w:t>Special Requirements</w:t>
-            </w:r>
+              <w:t xml:space="preserve">Special </w:t>
+            </w:r>
+            <w:proofErr w:type="spellStart"/>
+            <w:r>
+              <w:rPr>
+                <w:rFonts w:ascii="Times New Roman" w:hAnsi="Times New Roman" w:cs="Times New Roman"/>
+                <w:b/>
+              </w:rPr>
+              <w:t>Requirements</w:t>
+            </w:r>
+            <w:proofErr w:type="spellEnd"/>
           </w:p>
         </w:tc>
         <w:tc>
@@ -9255,15 +9692,14 @@
             <w:pPr>
               <w:rPr>
                 <w:rFonts w:ascii="Times New Roman" w:hAnsi="Times New Roman" w:cs="Times New Roman"/>
-                <w:b/>
-              </w:rPr>
-            </w:pPr>
-            <w:r>
-              <w:rPr>
-                <w:rFonts w:ascii="Times New Roman" w:hAnsi="Times New Roman" w:cs="Times New Roman"/>
-                <w:b/>
-              </w:rPr>
-              <w:t>Utente</w:t>
+              </w:rPr>
+            </w:pPr>
+            <w:r>
+              <w:rPr>
+                <w:rFonts w:ascii="Times New Roman" w:hAnsi="Times New Roman" w:cs="Times New Roman"/>
+                <w:b/>
+              </w:rPr>
+              <w:t>Cliente, Gestore del catalogo</w:t>
             </w:r>
           </w:p>
           <w:p>
@@ -9308,8 +9744,17 @@
                 <w:rFonts w:ascii="Times New Roman" w:hAnsi="Times New Roman" w:cs="Times New Roman"/>
                 <w:b/>
               </w:rPr>
-              <w:t>Entry Condition</w:t>
-            </w:r>
+              <w:t xml:space="preserve">Entry </w:t>
+            </w:r>
+            <w:proofErr w:type="spellStart"/>
+            <w:r>
+              <w:rPr>
+                <w:rFonts w:ascii="Times New Roman" w:hAnsi="Times New Roman" w:cs="Times New Roman"/>
+                <w:b/>
+              </w:rPr>
+              <w:t>Condition</w:t>
+            </w:r>
+            <w:proofErr w:type="spellEnd"/>
           </w:p>
         </w:tc>
         <w:tc>
@@ -9333,8 +9778,16 @@
               <w:rPr>
                 <w:rFonts w:ascii="Times New Roman" w:hAnsi="Times New Roman" w:cs="Times New Roman"/>
               </w:rPr>
-              <w:t>L’ utente si trova nella pagina di riepilogo ordine .</w:t>
-            </w:r>
+              <w:t xml:space="preserve">L’ utente si trova nella pagina di riepilogo </w:t>
+            </w:r>
+            <w:proofErr w:type="gramStart"/>
+            <w:r>
+              <w:rPr>
+                <w:rFonts w:ascii="Times New Roman" w:hAnsi="Times New Roman" w:cs="Times New Roman"/>
+              </w:rPr>
+              <w:t>ordine .</w:t>
+            </w:r>
+            <w:proofErr w:type="gramEnd"/>
           </w:p>
         </w:tc>
       </w:tr>
@@ -9366,8 +9819,17 @@
                 <w:rFonts w:ascii="Times New Roman" w:hAnsi="Times New Roman" w:cs="Times New Roman"/>
                 <w:b/>
               </w:rPr>
-              <w:t>Exit condition</w:t>
-            </w:r>
+              <w:t xml:space="preserve">Exit </w:t>
+            </w:r>
+            <w:proofErr w:type="spellStart"/>
+            <w:r>
+              <w:rPr>
+                <w:rFonts w:ascii="Times New Roman" w:hAnsi="Times New Roman" w:cs="Times New Roman"/>
+                <w:b/>
+              </w:rPr>
+              <w:t>condition</w:t>
+            </w:r>
+            <w:proofErr w:type="spellEnd"/>
           </w:p>
           <w:p>
             <w:pPr>
@@ -9627,8 +10089,17 @@
                 <w:rFonts w:ascii="Times New Roman" w:hAnsi="Times New Roman" w:cs="Times New Roman"/>
                 <w:b/>
               </w:rPr>
-              <w:t>Special Requirements</w:t>
-            </w:r>
+              <w:t xml:space="preserve">Special </w:t>
+            </w:r>
+            <w:proofErr w:type="spellStart"/>
+            <w:r>
+              <w:rPr>
+                <w:rFonts w:ascii="Times New Roman" w:hAnsi="Times New Roman" w:cs="Times New Roman"/>
+                <w:b/>
+              </w:rPr>
+              <w:t>Requirements</w:t>
+            </w:r>
+            <w:proofErr w:type="spellEnd"/>
           </w:p>
         </w:tc>
         <w:tc>
@@ -9884,15 +10355,14 @@
             <w:pPr>
               <w:rPr>
                 <w:rFonts w:ascii="Times New Roman" w:hAnsi="Times New Roman" w:cs="Times New Roman"/>
-                <w:b/>
-              </w:rPr>
-            </w:pPr>
-            <w:r>
-              <w:rPr>
-                <w:rFonts w:ascii="Times New Roman" w:hAnsi="Times New Roman" w:cs="Times New Roman"/>
-                <w:b/>
-              </w:rPr>
-              <w:t>Utente</w:t>
+              </w:rPr>
+            </w:pPr>
+            <w:r>
+              <w:rPr>
+                <w:rFonts w:ascii="Times New Roman" w:hAnsi="Times New Roman" w:cs="Times New Roman"/>
+                <w:b/>
+              </w:rPr>
+              <w:t>Cliente, Gestore del catalogo</w:t>
             </w:r>
           </w:p>
           <w:p>
@@ -9937,8 +10407,17 @@
                 <w:rFonts w:ascii="Times New Roman" w:hAnsi="Times New Roman" w:cs="Times New Roman"/>
                 <w:b/>
               </w:rPr>
-              <w:t>Entry Condition</w:t>
-            </w:r>
+              <w:t xml:space="preserve">Entry </w:t>
+            </w:r>
+            <w:proofErr w:type="spellStart"/>
+            <w:r>
+              <w:rPr>
+                <w:rFonts w:ascii="Times New Roman" w:hAnsi="Times New Roman" w:cs="Times New Roman"/>
+                <w:b/>
+              </w:rPr>
+              <w:t>Condition</w:t>
+            </w:r>
+            <w:proofErr w:type="spellEnd"/>
           </w:p>
         </w:tc>
         <w:tc>
@@ -9995,8 +10474,17 @@
                 <w:rFonts w:ascii="Times New Roman" w:hAnsi="Times New Roman" w:cs="Times New Roman"/>
                 <w:b/>
               </w:rPr>
-              <w:t>Exit condition</w:t>
-            </w:r>
+              <w:t xml:space="preserve">Exit </w:t>
+            </w:r>
+            <w:proofErr w:type="spellStart"/>
+            <w:r>
+              <w:rPr>
+                <w:rFonts w:ascii="Times New Roman" w:hAnsi="Times New Roman" w:cs="Times New Roman"/>
+                <w:b/>
+              </w:rPr>
+              <w:t>condition</w:t>
+            </w:r>
+            <w:proofErr w:type="spellEnd"/>
           </w:p>
           <w:p>
             <w:pPr>
@@ -10033,8 +10521,16 @@
               <w:rPr>
                 <w:rFonts w:ascii="Times New Roman" w:hAnsi="Times New Roman" w:cs="Times New Roman"/>
               </w:rPr>
-              <w:t>L’ utente visualizza la lista di tutti gli ordini effettuati .</w:t>
-            </w:r>
+              <w:t xml:space="preserve">L’ utente visualizza la lista di tutti gli ordini </w:t>
+            </w:r>
+            <w:proofErr w:type="gramStart"/>
+            <w:r>
+              <w:rPr>
+                <w:rFonts w:ascii="Times New Roman" w:hAnsi="Times New Roman" w:cs="Times New Roman"/>
+              </w:rPr>
+              <w:t>effettuati .</w:t>
+            </w:r>
+            <w:proofErr w:type="gramEnd"/>
           </w:p>
         </w:tc>
       </w:tr>
@@ -10257,8 +10753,17 @@
                 <w:rFonts w:ascii="Times New Roman" w:hAnsi="Times New Roman" w:cs="Times New Roman"/>
                 <w:b/>
               </w:rPr>
-              <w:t>Special Requirements</w:t>
-            </w:r>
+              <w:t xml:space="preserve">Special </w:t>
+            </w:r>
+            <w:proofErr w:type="spellStart"/>
+            <w:r>
+              <w:rPr>
+                <w:rFonts w:ascii="Times New Roman" w:hAnsi="Times New Roman" w:cs="Times New Roman"/>
+                <w:b/>
+              </w:rPr>
+              <w:t>Requirements</w:t>
+            </w:r>
+            <w:proofErr w:type="spellEnd"/>
           </w:p>
         </w:tc>
         <w:tc>
@@ -10552,7 +11057,6 @@
             <w:pPr>
               <w:rPr>
                 <w:rFonts w:ascii="Times New Roman" w:hAnsi="Times New Roman" w:cs="Times New Roman"/>
-                <w:b/>
               </w:rPr>
             </w:pPr>
             <w:r>
@@ -10561,6 +11065,13 @@
                 <w:b/>
               </w:rPr>
               <w:t>Utente</w:t>
+            </w:r>
+            <w:r>
+              <w:rPr>
+                <w:rFonts w:ascii="Times New Roman" w:hAnsi="Times New Roman" w:cs="Times New Roman"/>
+                <w:b/>
+              </w:rPr>
+              <w:t xml:space="preserve"> non loggato, Cliente, Gestore del catalogo</w:t>
             </w:r>
           </w:p>
           <w:p>
@@ -10605,8 +11116,17 @@
                 <w:rFonts w:ascii="Times New Roman" w:hAnsi="Times New Roman" w:cs="Times New Roman"/>
                 <w:b/>
               </w:rPr>
-              <w:t>Entry Condition</w:t>
-            </w:r>
+              <w:t xml:space="preserve">Entry </w:t>
+            </w:r>
+            <w:proofErr w:type="spellStart"/>
+            <w:r>
+              <w:rPr>
+                <w:rFonts w:ascii="Times New Roman" w:hAnsi="Times New Roman" w:cs="Times New Roman"/>
+                <w:b/>
+              </w:rPr>
+              <w:t>Condition</w:t>
+            </w:r>
+            <w:proofErr w:type="spellEnd"/>
           </w:p>
         </w:tc>
         <w:tc>
@@ -10663,8 +11183,17 @@
                 <w:rFonts w:ascii="Times New Roman" w:hAnsi="Times New Roman" w:cs="Times New Roman"/>
                 <w:b/>
               </w:rPr>
-              <w:t>Exit condition</w:t>
-            </w:r>
+              <w:t xml:space="preserve">Exit </w:t>
+            </w:r>
+            <w:proofErr w:type="spellStart"/>
+            <w:r>
+              <w:rPr>
+                <w:rFonts w:ascii="Times New Roman" w:hAnsi="Times New Roman" w:cs="Times New Roman"/>
+                <w:b/>
+              </w:rPr>
+              <w:t>condition</w:t>
+            </w:r>
+            <w:proofErr w:type="spellEnd"/>
           </w:p>
           <w:p>
             <w:pPr>
@@ -10923,8 +11452,17 @@
                 <w:rFonts w:ascii="Times New Roman" w:hAnsi="Times New Roman" w:cs="Times New Roman"/>
                 <w:b/>
               </w:rPr>
-              <w:t>Special Requirements</w:t>
-            </w:r>
+              <w:t xml:space="preserve">Special </w:t>
+            </w:r>
+            <w:proofErr w:type="spellStart"/>
+            <w:r>
+              <w:rPr>
+                <w:rFonts w:ascii="Times New Roman" w:hAnsi="Times New Roman" w:cs="Times New Roman"/>
+                <w:b/>
+              </w:rPr>
+              <w:t>Requirements</w:t>
+            </w:r>
+            <w:proofErr w:type="spellEnd"/>
           </w:p>
         </w:tc>
         <w:tc>
@@ -11397,15 +11935,14 @@
             <w:pPr>
               <w:rPr>
                 <w:rFonts w:ascii="Times New Roman" w:hAnsi="Times New Roman" w:cs="Times New Roman"/>
-                <w:b/>
-              </w:rPr>
-            </w:pPr>
-            <w:r>
-              <w:rPr>
-                <w:rFonts w:ascii="Times New Roman" w:hAnsi="Times New Roman" w:cs="Times New Roman"/>
-                <w:b/>
-              </w:rPr>
-              <w:t>Utente</w:t>
+              </w:rPr>
+            </w:pPr>
+            <w:r>
+              <w:rPr>
+                <w:rFonts w:ascii="Times New Roman" w:hAnsi="Times New Roman" w:cs="Times New Roman"/>
+                <w:b/>
+              </w:rPr>
+              <w:t>Cliente, Gestore del catalogo</w:t>
             </w:r>
           </w:p>
           <w:p>
@@ -11450,8 +11987,17 @@
                 <w:rFonts w:ascii="Times New Roman" w:hAnsi="Times New Roman" w:cs="Times New Roman"/>
                 <w:b/>
               </w:rPr>
-              <w:t>Entry Condition</w:t>
-            </w:r>
+              <w:t xml:space="preserve">Entry </w:t>
+            </w:r>
+            <w:proofErr w:type="spellStart"/>
+            <w:r>
+              <w:rPr>
+                <w:rFonts w:ascii="Times New Roman" w:hAnsi="Times New Roman" w:cs="Times New Roman"/>
+                <w:b/>
+              </w:rPr>
+              <w:t>Condition</w:t>
+            </w:r>
+            <w:proofErr w:type="spellEnd"/>
           </w:p>
         </w:tc>
         <w:tc>
@@ -11508,8 +12054,17 @@
                 <w:rFonts w:ascii="Times New Roman" w:hAnsi="Times New Roman" w:cs="Times New Roman"/>
                 <w:b/>
               </w:rPr>
-              <w:t>Exit condition</w:t>
-            </w:r>
+              <w:t xml:space="preserve">Exit </w:t>
+            </w:r>
+            <w:proofErr w:type="spellStart"/>
+            <w:r>
+              <w:rPr>
+                <w:rFonts w:ascii="Times New Roman" w:hAnsi="Times New Roman" w:cs="Times New Roman"/>
+                <w:b/>
+              </w:rPr>
+              <w:t>condition</w:t>
+            </w:r>
+            <w:proofErr w:type="spellEnd"/>
           </w:p>
           <w:p>
             <w:pPr>
@@ -12166,7 +12721,23 @@
                 <w:rFonts w:ascii="Times New Roman" w:hAnsi="Times New Roman" w:cs="Times New Roman"/>
                 <w:b/>
               </w:rPr>
-              <w:t xml:space="preserve">Entry condition: </w:t>
+              <w:t xml:space="preserve">Entry </w:t>
+            </w:r>
+            <w:proofErr w:type="spellStart"/>
+            <w:r>
+              <w:rPr>
+                <w:rFonts w:ascii="Times New Roman" w:hAnsi="Times New Roman" w:cs="Times New Roman"/>
+                <w:b/>
+              </w:rPr>
+              <w:t>condition</w:t>
+            </w:r>
+            <w:proofErr w:type="spellEnd"/>
+            <w:r>
+              <w:rPr>
+                <w:rFonts w:ascii="Times New Roman" w:hAnsi="Times New Roman" w:cs="Times New Roman"/>
+                <w:b/>
+              </w:rPr>
+              <w:t xml:space="preserve">: </w:t>
             </w:r>
             <w:r>
               <w:rPr>
@@ -12222,7 +12793,23 @@
                 <w:rFonts w:ascii="Times New Roman" w:hAnsi="Times New Roman" w:cs="Times New Roman"/>
                 <w:b/>
               </w:rPr>
-              <w:t xml:space="preserve">Exit condition: </w:t>
+              <w:t xml:space="preserve">Exit </w:t>
+            </w:r>
+            <w:proofErr w:type="spellStart"/>
+            <w:r>
+              <w:rPr>
+                <w:rFonts w:ascii="Times New Roman" w:hAnsi="Times New Roman" w:cs="Times New Roman"/>
+                <w:b/>
+              </w:rPr>
+              <w:t>condition</w:t>
+            </w:r>
+            <w:proofErr w:type="spellEnd"/>
+            <w:r>
+              <w:rPr>
+                <w:rFonts w:ascii="Times New Roman" w:hAnsi="Times New Roman" w:cs="Times New Roman"/>
+                <w:b/>
+              </w:rPr>
+              <w:t xml:space="preserve">: </w:t>
             </w:r>
             <w:r>
               <w:rPr>
@@ -12356,8 +12943,17 @@
                 <w:rFonts w:ascii="Times New Roman" w:hAnsi="Times New Roman" w:cs="Times New Roman"/>
                 <w:b/>
               </w:rPr>
-              <w:t>Special Requirements</w:t>
-            </w:r>
+              <w:t xml:space="preserve">Special </w:t>
+            </w:r>
+            <w:proofErr w:type="spellStart"/>
+            <w:r>
+              <w:rPr>
+                <w:rFonts w:ascii="Times New Roman" w:hAnsi="Times New Roman" w:cs="Times New Roman"/>
+                <w:b/>
+              </w:rPr>
+              <w:t>Requirements</w:t>
+            </w:r>
+            <w:proofErr w:type="spellEnd"/>
           </w:p>
         </w:tc>
         <w:tc>
@@ -12684,7 +13280,6 @@
             <w:pPr>
               <w:rPr>
                 <w:rFonts w:ascii="Times New Roman" w:hAnsi="Times New Roman" w:cs="Times New Roman"/>
-                <w:b/>
               </w:rPr>
             </w:pPr>
             <w:r>
@@ -12693,6 +13288,13 @@
                 <w:b/>
               </w:rPr>
               <w:t>Utente</w:t>
+            </w:r>
+            <w:r>
+              <w:rPr>
+                <w:rFonts w:ascii="Times New Roman" w:hAnsi="Times New Roman" w:cs="Times New Roman"/>
+                <w:b/>
+              </w:rPr>
+              <w:t xml:space="preserve"> non loggato, Cliente, Gestore del catalogo</w:t>
             </w:r>
           </w:p>
           <w:p>
@@ -12751,8 +13353,17 @@
                 <w:rFonts w:ascii="Times New Roman" w:hAnsi="Times New Roman" w:cs="Times New Roman"/>
                 <w:b/>
               </w:rPr>
-              <w:t>Entry Condition</w:t>
-            </w:r>
+              <w:t xml:space="preserve">Entry </w:t>
+            </w:r>
+            <w:proofErr w:type="spellStart"/>
+            <w:r>
+              <w:rPr>
+                <w:rFonts w:ascii="Times New Roman" w:hAnsi="Times New Roman" w:cs="Times New Roman"/>
+                <w:b/>
+              </w:rPr>
+              <w:t>Condition</w:t>
+            </w:r>
+            <w:proofErr w:type="spellEnd"/>
           </w:p>
         </w:tc>
         <w:tc>
@@ -12809,8 +13420,17 @@
                 <w:rFonts w:ascii="Times New Roman" w:hAnsi="Times New Roman" w:cs="Times New Roman"/>
                 <w:b/>
               </w:rPr>
-              <w:t>Exit condition</w:t>
-            </w:r>
+              <w:t xml:space="preserve">Exit </w:t>
+            </w:r>
+            <w:proofErr w:type="spellStart"/>
+            <w:r>
+              <w:rPr>
+                <w:rFonts w:ascii="Times New Roman" w:hAnsi="Times New Roman" w:cs="Times New Roman"/>
+                <w:b/>
+              </w:rPr>
+              <w:t>condition</w:t>
+            </w:r>
+            <w:proofErr w:type="spellEnd"/>
           </w:p>
           <w:p>
             <w:pPr>
@@ -13068,7 +13688,19 @@
               <w:rPr>
                 <w:rFonts w:ascii="Times New Roman" w:hAnsi="Times New Roman" w:cs="Times New Roman"/>
               </w:rPr>
-              <w:t>Tutti i campi obbligatori sono stati compilati e che l’email  e la password corrispondano ad un utente registrato.</w:t>
+              <w:t xml:space="preserve">Tutti i campi obbligatori sono stati compilati e che </w:t>
+            </w:r>
+            <w:r>
+              <w:rPr>
+                <w:rFonts w:ascii="Times New Roman" w:hAnsi="Times New Roman" w:cs="Times New Roman"/>
+              </w:rPr>
+              <w:t>l’e-mail e</w:t>
+            </w:r>
+            <w:r>
+              <w:rPr>
+                <w:rFonts w:ascii="Times New Roman" w:hAnsi="Times New Roman" w:cs="Times New Roman"/>
+              </w:rPr>
+              <w:t xml:space="preserve"> la password corrispondano ad un utente registrato.</w:t>
             </w:r>
           </w:p>
         </w:tc>
@@ -13235,6 +13867,26 @@
               </w:rPr>
               <w:t xml:space="preserve"> Campo obbligatorio non compilato</w:t>
             </w:r>
+            <w:r>
+              <w:rPr>
+                <w:rFonts w:ascii="Times New Roman" w:hAnsi="Times New Roman" w:cs="Times New Roman"/>
+              </w:rPr>
+              <w:t xml:space="preserve"> nel </w:t>
+            </w:r>
+            <w:proofErr w:type="spellStart"/>
+            <w:r>
+              <w:rPr>
+                <w:rFonts w:ascii="Times New Roman" w:hAnsi="Times New Roman" w:cs="Times New Roman"/>
+              </w:rPr>
+              <w:t>form</w:t>
+            </w:r>
+            <w:proofErr w:type="spellEnd"/>
+            <w:r>
+              <w:rPr>
+                <w:rFonts w:ascii="Times New Roman" w:hAnsi="Times New Roman" w:cs="Times New Roman"/>
+              </w:rPr>
+              <w:t xml:space="preserve"> del login</w:t>
+            </w:r>
           </w:p>
         </w:tc>
       </w:tr>
@@ -13298,7 +13950,23 @@
                 <w:rFonts w:ascii="Times New Roman" w:hAnsi="Times New Roman" w:cs="Times New Roman"/>
                 <w:b/>
               </w:rPr>
-              <w:t xml:space="preserve">Entry condition: </w:t>
+              <w:t xml:space="preserve">Entry </w:t>
+            </w:r>
+            <w:proofErr w:type="spellStart"/>
+            <w:r>
+              <w:rPr>
+                <w:rFonts w:ascii="Times New Roman" w:hAnsi="Times New Roman" w:cs="Times New Roman"/>
+                <w:b/>
+              </w:rPr>
+              <w:t>condition</w:t>
+            </w:r>
+            <w:proofErr w:type="spellEnd"/>
+            <w:r>
+              <w:rPr>
+                <w:rFonts w:ascii="Times New Roman" w:hAnsi="Times New Roman" w:cs="Times New Roman"/>
+                <w:b/>
+              </w:rPr>
+              <w:t xml:space="preserve">: </w:t>
             </w:r>
             <w:r>
               <w:rPr>
@@ -13340,7 +14008,23 @@
                 <w:rFonts w:ascii="Times New Roman" w:hAnsi="Times New Roman" w:cs="Times New Roman"/>
                 <w:b/>
               </w:rPr>
-              <w:t xml:space="preserve">Exit condition: </w:t>
+              <w:t xml:space="preserve">Exit </w:t>
+            </w:r>
+            <w:proofErr w:type="spellStart"/>
+            <w:r>
+              <w:rPr>
+                <w:rFonts w:ascii="Times New Roman" w:hAnsi="Times New Roman" w:cs="Times New Roman"/>
+                <w:b/>
+              </w:rPr>
+              <w:t>condition</w:t>
+            </w:r>
+            <w:proofErr w:type="spellEnd"/>
+            <w:r>
+              <w:rPr>
+                <w:rFonts w:ascii="Times New Roman" w:hAnsi="Times New Roman" w:cs="Times New Roman"/>
+                <w:b/>
+              </w:rPr>
+              <w:t xml:space="preserve">: </w:t>
             </w:r>
             <w:r>
               <w:rPr>
@@ -13484,8 +14168,17 @@
                 <w:rFonts w:ascii="Times New Roman" w:hAnsi="Times New Roman" w:cs="Times New Roman"/>
                 <w:b/>
               </w:rPr>
-              <w:t>Special Requirements</w:t>
-            </w:r>
+              <w:t xml:space="preserve">Special </w:t>
+            </w:r>
+            <w:proofErr w:type="spellStart"/>
+            <w:r>
+              <w:rPr>
+                <w:rFonts w:ascii="Times New Roman" w:hAnsi="Times New Roman" w:cs="Times New Roman"/>
+                <w:b/>
+              </w:rPr>
+              <w:t>Requirements</w:t>
+            </w:r>
+            <w:proofErr w:type="spellEnd"/>
           </w:p>
         </w:tc>
         <w:tc>
@@ -13772,15 +14465,14 @@
             <w:pPr>
               <w:rPr>
                 <w:rFonts w:ascii="Times New Roman" w:hAnsi="Times New Roman" w:cs="Times New Roman"/>
-                <w:b/>
-              </w:rPr>
-            </w:pPr>
-            <w:r>
-              <w:rPr>
-                <w:rFonts w:ascii="Times New Roman" w:hAnsi="Times New Roman" w:cs="Times New Roman"/>
-                <w:b/>
-              </w:rPr>
-              <w:t>Utente</w:t>
+              </w:rPr>
+            </w:pPr>
+            <w:r>
+              <w:rPr>
+                <w:rFonts w:ascii="Times New Roman" w:hAnsi="Times New Roman" w:cs="Times New Roman"/>
+                <w:b/>
+              </w:rPr>
+              <w:t>Cliente, Gestore del catalogo</w:t>
             </w:r>
           </w:p>
           <w:p>
@@ -13853,8 +14545,17 @@
                 <w:rFonts w:ascii="Times New Roman" w:hAnsi="Times New Roman" w:cs="Times New Roman"/>
                 <w:b/>
               </w:rPr>
-              <w:t>Entry Condition</w:t>
-            </w:r>
+              <w:t xml:space="preserve">Entry </w:t>
+            </w:r>
+            <w:proofErr w:type="spellStart"/>
+            <w:r>
+              <w:rPr>
+                <w:rFonts w:ascii="Times New Roman" w:hAnsi="Times New Roman" w:cs="Times New Roman"/>
+                <w:b/>
+              </w:rPr>
+              <w:t>Condition</w:t>
+            </w:r>
+            <w:proofErr w:type="spellEnd"/>
           </w:p>
         </w:tc>
         <w:tc>
@@ -13911,8 +14612,17 @@
                 <w:rFonts w:ascii="Times New Roman" w:hAnsi="Times New Roman" w:cs="Times New Roman"/>
                 <w:b/>
               </w:rPr>
-              <w:t>Exit condition</w:t>
-            </w:r>
+              <w:t xml:space="preserve">Exit </w:t>
+            </w:r>
+            <w:proofErr w:type="spellStart"/>
+            <w:r>
+              <w:rPr>
+                <w:rFonts w:ascii="Times New Roman" w:hAnsi="Times New Roman" w:cs="Times New Roman"/>
+                <w:b/>
+              </w:rPr>
+              <w:t>condition</w:t>
+            </w:r>
+            <w:proofErr w:type="spellEnd"/>
           </w:p>
           <w:p>
             <w:pPr>
@@ -14293,8 +15003,17 @@
                 <w:rFonts w:ascii="Times New Roman" w:hAnsi="Times New Roman" w:cs="Times New Roman"/>
                 <w:b/>
               </w:rPr>
-              <w:t>Special Requirements</w:t>
-            </w:r>
+              <w:t xml:space="preserve">Special </w:t>
+            </w:r>
+            <w:proofErr w:type="spellStart"/>
+            <w:r>
+              <w:rPr>
+                <w:rFonts w:ascii="Times New Roman" w:hAnsi="Times New Roman" w:cs="Times New Roman"/>
+                <w:b/>
+              </w:rPr>
+              <w:t>Requirements</w:t>
+            </w:r>
+            <w:proofErr w:type="spellEnd"/>
           </w:p>
         </w:tc>
         <w:tc>
@@ -14736,11 +15455,19 @@
                 <w:rFonts w:ascii="Times New Roman" w:hAnsi="Times New Roman" w:cs="Times New Roman"/>
               </w:rPr>
             </w:pPr>
-            <w:r>
-              <w:rPr>
-                <w:rFonts w:ascii="Times New Roman" w:hAnsi="Times New Roman" w:cs="Times New Roman"/>
-              </w:rPr>
-              <w:t>E’ interessato a modificare i dati di un prodotto presente nel catalogo.</w:t>
+            <w:proofErr w:type="gramStart"/>
+            <w:r>
+              <w:rPr>
+                <w:rFonts w:ascii="Times New Roman" w:hAnsi="Times New Roman" w:cs="Times New Roman"/>
+              </w:rPr>
+              <w:t>E’</w:t>
+            </w:r>
+            <w:proofErr w:type="gramEnd"/>
+            <w:r>
+              <w:rPr>
+                <w:rFonts w:ascii="Times New Roman" w:hAnsi="Times New Roman" w:cs="Times New Roman"/>
+              </w:rPr>
+              <w:t xml:space="preserve"> interessato a modificare i dati di un prodotto presente nel catalogo.</w:t>
             </w:r>
           </w:p>
         </w:tc>
@@ -14772,8 +15499,17 @@
                 <w:rFonts w:ascii="Times New Roman" w:hAnsi="Times New Roman" w:cs="Times New Roman"/>
                 <w:b/>
               </w:rPr>
-              <w:t>Entry Condition</w:t>
-            </w:r>
+              <w:t xml:space="preserve">Entry </w:t>
+            </w:r>
+            <w:proofErr w:type="spellStart"/>
+            <w:r>
+              <w:rPr>
+                <w:rFonts w:ascii="Times New Roman" w:hAnsi="Times New Roman" w:cs="Times New Roman"/>
+                <w:b/>
+              </w:rPr>
+              <w:t>Condition</w:t>
+            </w:r>
+            <w:proofErr w:type="spellEnd"/>
           </w:p>
         </w:tc>
         <w:tc>
@@ -14830,8 +15566,17 @@
                 <w:rFonts w:ascii="Times New Roman" w:hAnsi="Times New Roman" w:cs="Times New Roman"/>
                 <w:b/>
               </w:rPr>
-              <w:t>Exit condition</w:t>
-            </w:r>
+              <w:t xml:space="preserve">Exit </w:t>
+            </w:r>
+            <w:proofErr w:type="spellStart"/>
+            <w:r>
+              <w:rPr>
+                <w:rFonts w:ascii="Times New Roman" w:hAnsi="Times New Roman" w:cs="Times New Roman"/>
+                <w:b/>
+              </w:rPr>
+              <w:t>condition</w:t>
+            </w:r>
+            <w:proofErr w:type="spellEnd"/>
           </w:p>
           <w:p>
             <w:pPr>
@@ -15560,7 +16305,23 @@
                 <w:rFonts w:ascii="Times New Roman" w:hAnsi="Times New Roman" w:cs="Times New Roman"/>
                 <w:b/>
               </w:rPr>
-              <w:t>Entry condition:</w:t>
+              <w:t xml:space="preserve">Entry </w:t>
+            </w:r>
+            <w:proofErr w:type="spellStart"/>
+            <w:r>
+              <w:rPr>
+                <w:rFonts w:ascii="Times New Roman" w:hAnsi="Times New Roman" w:cs="Times New Roman"/>
+                <w:b/>
+              </w:rPr>
+              <w:t>condition</w:t>
+            </w:r>
+            <w:proofErr w:type="spellEnd"/>
+            <w:r>
+              <w:rPr>
+                <w:rFonts w:ascii="Times New Roman" w:hAnsi="Times New Roman" w:cs="Times New Roman"/>
+                <w:b/>
+              </w:rPr>
+              <w:t>:</w:t>
             </w:r>
             <w:r>
               <w:rPr>
@@ -15602,7 +16363,23 @@
                 <w:rFonts w:ascii="Times New Roman" w:hAnsi="Times New Roman" w:cs="Times New Roman"/>
                 <w:b/>
               </w:rPr>
-              <w:t xml:space="preserve">Exit condition: </w:t>
+              <w:t xml:space="preserve">Exit </w:t>
+            </w:r>
+            <w:proofErr w:type="spellStart"/>
+            <w:r>
+              <w:rPr>
+                <w:rFonts w:ascii="Times New Roman" w:hAnsi="Times New Roman" w:cs="Times New Roman"/>
+                <w:b/>
+              </w:rPr>
+              <w:t>condition</w:t>
+            </w:r>
+            <w:proofErr w:type="spellEnd"/>
+            <w:r>
+              <w:rPr>
+                <w:rFonts w:ascii="Times New Roman" w:hAnsi="Times New Roman" w:cs="Times New Roman"/>
+                <w:b/>
+              </w:rPr>
+              <w:t xml:space="preserve">: </w:t>
             </w:r>
             <w:r>
               <w:rPr>
@@ -15745,8 +16522,17 @@
                 <w:rFonts w:ascii="Times New Roman" w:hAnsi="Times New Roman" w:cs="Times New Roman"/>
                 <w:b/>
               </w:rPr>
-              <w:t>Special Requirements</w:t>
-            </w:r>
+              <w:t xml:space="preserve">Special </w:t>
+            </w:r>
+            <w:proofErr w:type="spellStart"/>
+            <w:r>
+              <w:rPr>
+                <w:rFonts w:ascii="Times New Roman" w:hAnsi="Times New Roman" w:cs="Times New Roman"/>
+                <w:b/>
+              </w:rPr>
+              <w:t>Requirements</w:t>
+            </w:r>
+            <w:proofErr w:type="spellEnd"/>
           </w:p>
         </w:tc>
         <w:tc>
@@ -15995,7 +16781,6 @@
             <w:pPr>
               <w:rPr>
                 <w:rFonts w:ascii="Times New Roman" w:hAnsi="Times New Roman" w:cs="Times New Roman"/>
-                <w:b/>
               </w:rPr>
             </w:pPr>
             <w:r>
@@ -16004,6 +16789,13 @@
                 <w:b/>
               </w:rPr>
               <w:t>Utente</w:t>
+            </w:r>
+            <w:r>
+              <w:rPr>
+                <w:rFonts w:ascii="Times New Roman" w:hAnsi="Times New Roman" w:cs="Times New Roman"/>
+                <w:b/>
+              </w:rPr>
+              <w:t xml:space="preserve"> non loggato, Cliente, Gestore del catalogo</w:t>
             </w:r>
           </w:p>
           <w:p>
@@ -16048,8 +16840,17 @@
                 <w:rFonts w:ascii="Times New Roman" w:hAnsi="Times New Roman" w:cs="Times New Roman"/>
                 <w:b/>
               </w:rPr>
-              <w:t>Entry Condition</w:t>
-            </w:r>
+              <w:t xml:space="preserve">Entry </w:t>
+            </w:r>
+            <w:proofErr w:type="spellStart"/>
+            <w:r>
+              <w:rPr>
+                <w:rFonts w:ascii="Times New Roman" w:hAnsi="Times New Roman" w:cs="Times New Roman"/>
+                <w:b/>
+              </w:rPr>
+              <w:t>Condition</w:t>
+            </w:r>
+            <w:proofErr w:type="spellEnd"/>
           </w:p>
         </w:tc>
         <w:tc>
@@ -16106,8 +16907,17 @@
                 <w:rFonts w:ascii="Times New Roman" w:hAnsi="Times New Roman" w:cs="Times New Roman"/>
                 <w:b/>
               </w:rPr>
-              <w:t>Exit condition</w:t>
-            </w:r>
+              <w:t xml:space="preserve">Exit </w:t>
+            </w:r>
+            <w:proofErr w:type="spellStart"/>
+            <w:r>
+              <w:rPr>
+                <w:rFonts w:ascii="Times New Roman" w:hAnsi="Times New Roman" w:cs="Times New Roman"/>
+                <w:b/>
+              </w:rPr>
+              <w:t>condition</w:t>
+            </w:r>
+            <w:proofErr w:type="spellEnd"/>
           </w:p>
           <w:p>
             <w:pPr>
@@ -16678,8 +17488,17 @@
                 <w:rFonts w:ascii="Times New Roman" w:hAnsi="Times New Roman" w:cs="Times New Roman"/>
                 <w:b/>
               </w:rPr>
-              <w:t>Numero UC :</w:t>
-            </w:r>
+              <w:t xml:space="preserve">Numero </w:t>
+            </w:r>
+            <w:proofErr w:type="gramStart"/>
+            <w:r>
+              <w:rPr>
+                <w:rFonts w:ascii="Times New Roman" w:hAnsi="Times New Roman" w:cs="Times New Roman"/>
+                <w:b/>
+              </w:rPr>
+              <w:t>UC :</w:t>
+            </w:r>
+            <w:proofErr w:type="gramEnd"/>
             <w:r>
               <w:rPr>
                 <w:rFonts w:ascii="Times New Roman" w:hAnsi="Times New Roman" w:cs="Times New Roman"/>
@@ -16714,7 +17533,23 @@
                 <w:rFonts w:ascii="Times New Roman" w:hAnsi="Times New Roman" w:cs="Times New Roman"/>
                 <w:b/>
               </w:rPr>
-              <w:t xml:space="preserve">Entry Condition: </w:t>
+              <w:t xml:space="preserve">Entry </w:t>
+            </w:r>
+            <w:proofErr w:type="spellStart"/>
+            <w:r>
+              <w:rPr>
+                <w:rFonts w:ascii="Times New Roman" w:hAnsi="Times New Roman" w:cs="Times New Roman"/>
+                <w:b/>
+              </w:rPr>
+              <w:t>Condition</w:t>
+            </w:r>
+            <w:proofErr w:type="spellEnd"/>
+            <w:r>
+              <w:rPr>
+                <w:rFonts w:ascii="Times New Roman" w:hAnsi="Times New Roman" w:cs="Times New Roman"/>
+                <w:b/>
+              </w:rPr>
+              <w:t xml:space="preserve">: </w:t>
             </w:r>
             <w:r>
               <w:rPr>
@@ -16751,7 +17586,23 @@
                 <w:rFonts w:ascii="Times New Roman" w:hAnsi="Times New Roman" w:cs="Times New Roman"/>
                 <w:b/>
               </w:rPr>
-              <w:t>Exit Condition:</w:t>
+              <w:t xml:space="preserve">Exit </w:t>
+            </w:r>
+            <w:proofErr w:type="spellStart"/>
+            <w:r>
+              <w:rPr>
+                <w:rFonts w:ascii="Times New Roman" w:hAnsi="Times New Roman" w:cs="Times New Roman"/>
+                <w:b/>
+              </w:rPr>
+              <w:t>Condition</w:t>
+            </w:r>
+            <w:proofErr w:type="spellEnd"/>
+            <w:r>
+              <w:rPr>
+                <w:rFonts w:ascii="Times New Roman" w:hAnsi="Times New Roman" w:cs="Times New Roman"/>
+                <w:b/>
+              </w:rPr>
+              <w:t>:</w:t>
             </w:r>
             <w:r>
               <w:rPr>
@@ -16880,8 +17731,17 @@
                 <w:rFonts w:ascii="Times New Roman" w:hAnsi="Times New Roman" w:cs="Times New Roman"/>
                 <w:b/>
               </w:rPr>
-              <w:t>Special Requirements</w:t>
-            </w:r>
+              <w:t xml:space="preserve">Special </w:t>
+            </w:r>
+            <w:proofErr w:type="spellStart"/>
+            <w:r>
+              <w:rPr>
+                <w:rFonts w:ascii="Times New Roman" w:hAnsi="Times New Roman" w:cs="Times New Roman"/>
+                <w:b/>
+              </w:rPr>
+              <w:t>Requirements</w:t>
+            </w:r>
+            <w:proofErr w:type="spellEnd"/>
           </w:p>
         </w:tc>
         <w:tc>
@@ -17130,15 +17990,14 @@
             <w:pPr>
               <w:rPr>
                 <w:rFonts w:ascii="Times New Roman" w:hAnsi="Times New Roman" w:cs="Times New Roman"/>
-                <w:b/>
-              </w:rPr>
-            </w:pPr>
-            <w:r>
-              <w:rPr>
-                <w:rFonts w:ascii="Times New Roman" w:hAnsi="Times New Roman" w:cs="Times New Roman"/>
-                <w:b/>
-              </w:rPr>
-              <w:t>Utente</w:t>
+              </w:rPr>
+            </w:pPr>
+            <w:r>
+              <w:rPr>
+                <w:rFonts w:ascii="Times New Roman" w:hAnsi="Times New Roman" w:cs="Times New Roman"/>
+                <w:b/>
+              </w:rPr>
+              <w:t>Cliente, Gestore del catalogo</w:t>
             </w:r>
           </w:p>
           <w:p>
@@ -17183,8 +18042,17 @@
                 <w:rFonts w:ascii="Times New Roman" w:hAnsi="Times New Roman" w:cs="Times New Roman"/>
                 <w:b/>
               </w:rPr>
-              <w:t>Entry Condition</w:t>
-            </w:r>
+              <w:t xml:space="preserve">Entry </w:t>
+            </w:r>
+            <w:proofErr w:type="spellStart"/>
+            <w:r>
+              <w:rPr>
+                <w:rFonts w:ascii="Times New Roman" w:hAnsi="Times New Roman" w:cs="Times New Roman"/>
+                <w:b/>
+              </w:rPr>
+              <w:t>Condition</w:t>
+            </w:r>
+            <w:proofErr w:type="spellEnd"/>
           </w:p>
         </w:tc>
         <w:tc>
@@ -17241,8 +18109,17 @@
                 <w:rFonts w:ascii="Times New Roman" w:hAnsi="Times New Roman" w:cs="Times New Roman"/>
                 <w:b/>
               </w:rPr>
-              <w:t>Exit condition</w:t>
-            </w:r>
+              <w:t xml:space="preserve">Exit </w:t>
+            </w:r>
+            <w:proofErr w:type="spellStart"/>
+            <w:r>
+              <w:rPr>
+                <w:rFonts w:ascii="Times New Roman" w:hAnsi="Times New Roman" w:cs="Times New Roman"/>
+                <w:b/>
+              </w:rPr>
+              <w:t>condition</w:t>
+            </w:r>
+            <w:proofErr w:type="spellEnd"/>
           </w:p>
           <w:p>
             <w:pPr>
@@ -17471,7 +18348,19 @@
               <w:rPr>
                 <w:rFonts w:ascii="Times New Roman" w:hAnsi="Times New Roman" w:cs="Times New Roman"/>
               </w:rPr>
-              <w:t>Visualizza i dati dell’ utente:</w:t>
+              <w:t xml:space="preserve">Visualizza i dati </w:t>
+            </w:r>
+            <w:r>
+              <w:rPr>
+                <w:rFonts w:ascii="Times New Roman" w:hAnsi="Times New Roman" w:cs="Times New Roman"/>
+              </w:rPr>
+              <w:t>dell’utente</w:t>
+            </w:r>
+            <w:r>
+              <w:rPr>
+                <w:rFonts w:ascii="Times New Roman" w:hAnsi="Times New Roman" w:cs="Times New Roman"/>
+              </w:rPr>
+              <w:t>:</w:t>
             </w:r>
           </w:p>
           <w:p>
@@ -17521,8 +18410,17 @@
                 <w:rFonts w:ascii="Times New Roman" w:hAnsi="Times New Roman" w:cs="Times New Roman"/>
                 <w:b/>
               </w:rPr>
-              <w:t xml:space="preserve"> Special Requirements</w:t>
-            </w:r>
+              <w:t xml:space="preserve"> Special </w:t>
+            </w:r>
+            <w:proofErr w:type="spellStart"/>
+            <w:r>
+              <w:rPr>
+                <w:rFonts w:ascii="Times New Roman" w:hAnsi="Times New Roman" w:cs="Times New Roman"/>
+                <w:b/>
+              </w:rPr>
+              <w:t>Requirements</w:t>
+            </w:r>
+            <w:proofErr w:type="spellEnd"/>
           </w:p>
         </w:tc>
         <w:tc>
@@ -17810,15 +18708,14 @@
             <w:pPr>
               <w:rPr>
                 <w:rFonts w:ascii="Times New Roman" w:hAnsi="Times New Roman" w:cs="Times New Roman"/>
-                <w:b/>
-              </w:rPr>
-            </w:pPr>
-            <w:r>
-              <w:rPr>
-                <w:rFonts w:ascii="Times New Roman" w:hAnsi="Times New Roman" w:cs="Times New Roman"/>
-                <w:b/>
-              </w:rPr>
-              <w:t>Utente</w:t>
+              </w:rPr>
+            </w:pPr>
+            <w:r>
+              <w:rPr>
+                <w:rFonts w:ascii="Times New Roman" w:hAnsi="Times New Roman" w:cs="Times New Roman"/>
+                <w:b/>
+              </w:rPr>
+              <w:t>Cliente, Gestore del catalogo</w:t>
             </w:r>
           </w:p>
           <w:p>
@@ -17863,8 +18760,17 @@
                 <w:rFonts w:ascii="Times New Roman" w:hAnsi="Times New Roman" w:cs="Times New Roman"/>
                 <w:b/>
               </w:rPr>
-              <w:t>Entry Condition</w:t>
-            </w:r>
+              <w:t xml:space="preserve">Entry </w:t>
+            </w:r>
+            <w:proofErr w:type="spellStart"/>
+            <w:r>
+              <w:rPr>
+                <w:rFonts w:ascii="Times New Roman" w:hAnsi="Times New Roman" w:cs="Times New Roman"/>
+                <w:b/>
+              </w:rPr>
+              <w:t>Condition</w:t>
+            </w:r>
+            <w:proofErr w:type="spellEnd"/>
           </w:p>
         </w:tc>
         <w:tc>
@@ -17921,8 +18827,17 @@
                 <w:rFonts w:ascii="Times New Roman" w:hAnsi="Times New Roman" w:cs="Times New Roman"/>
                 <w:b/>
               </w:rPr>
-              <w:t>Exit condition</w:t>
-            </w:r>
+              <w:t xml:space="preserve">Exit </w:t>
+            </w:r>
+            <w:proofErr w:type="spellStart"/>
+            <w:r>
+              <w:rPr>
+                <w:rFonts w:ascii="Times New Roman" w:hAnsi="Times New Roman" w:cs="Times New Roman"/>
+                <w:b/>
+              </w:rPr>
+              <w:t>condition</w:t>
+            </w:r>
+            <w:proofErr w:type="spellEnd"/>
           </w:p>
           <w:p>
             <w:pPr>
@@ -18413,7 +19328,23 @@
                 <w:rFonts w:ascii="Times New Roman" w:hAnsi="Times New Roman" w:cs="Times New Roman"/>
                 <w:b/>
               </w:rPr>
-              <w:t>Entry Condition:</w:t>
+              <w:t xml:space="preserve">Entry </w:t>
+            </w:r>
+            <w:proofErr w:type="spellStart"/>
+            <w:r>
+              <w:rPr>
+                <w:rFonts w:ascii="Times New Roman" w:hAnsi="Times New Roman" w:cs="Times New Roman"/>
+                <w:b/>
+              </w:rPr>
+              <w:t>Condition</w:t>
+            </w:r>
+            <w:proofErr w:type="spellEnd"/>
+            <w:r>
+              <w:rPr>
+                <w:rFonts w:ascii="Times New Roman" w:hAnsi="Times New Roman" w:cs="Times New Roman"/>
+                <w:b/>
+              </w:rPr>
+              <w:t>:</w:t>
             </w:r>
             <w:r>
               <w:rPr>
@@ -18448,7 +19379,23 @@
                 <w:rFonts w:ascii="Times New Roman" w:hAnsi="Times New Roman" w:cs="Times New Roman"/>
                 <w:b/>
               </w:rPr>
-              <w:t>Exit condition:</w:t>
+              <w:t xml:space="preserve">Exit </w:t>
+            </w:r>
+            <w:proofErr w:type="spellStart"/>
+            <w:r>
+              <w:rPr>
+                <w:rFonts w:ascii="Times New Roman" w:hAnsi="Times New Roman" w:cs="Times New Roman"/>
+                <w:b/>
+              </w:rPr>
+              <w:t>condition</w:t>
+            </w:r>
+            <w:proofErr w:type="spellEnd"/>
+            <w:r>
+              <w:rPr>
+                <w:rFonts w:ascii="Times New Roman" w:hAnsi="Times New Roman" w:cs="Times New Roman"/>
+                <w:b/>
+              </w:rPr>
+              <w:t>:</w:t>
             </w:r>
             <w:r>
               <w:rPr>
@@ -18567,8 +19514,17 @@
                 <w:rFonts w:ascii="Times New Roman" w:hAnsi="Times New Roman" w:cs="Times New Roman"/>
                 <w:b/>
               </w:rPr>
-              <w:t>Special Requirements</w:t>
-            </w:r>
+              <w:t xml:space="preserve">Special </w:t>
+            </w:r>
+            <w:proofErr w:type="spellStart"/>
+            <w:r>
+              <w:rPr>
+                <w:rFonts w:ascii="Times New Roman" w:hAnsi="Times New Roman" w:cs="Times New Roman"/>
+                <w:b/>
+              </w:rPr>
+              <w:t>Requirements</w:t>
+            </w:r>
+            <w:proofErr w:type="spellEnd"/>
           </w:p>
         </w:tc>
         <w:tc>
@@ -18850,7 +19806,6 @@
             <w:pPr>
               <w:rPr>
                 <w:rFonts w:ascii="Times New Roman" w:hAnsi="Times New Roman" w:cs="Times New Roman"/>
-                <w:b/>
               </w:rPr>
             </w:pPr>
             <w:r>
@@ -18859,6 +19814,13 @@
                 <w:b/>
               </w:rPr>
               <w:t>Utente</w:t>
+            </w:r>
+            <w:r>
+              <w:rPr>
+                <w:rFonts w:ascii="Times New Roman" w:hAnsi="Times New Roman" w:cs="Times New Roman"/>
+                <w:b/>
+              </w:rPr>
+              <w:t xml:space="preserve"> non loggato</w:t>
             </w:r>
           </w:p>
           <w:p>
@@ -18903,8 +19865,17 @@
                 <w:rFonts w:ascii="Times New Roman" w:hAnsi="Times New Roman" w:cs="Times New Roman"/>
                 <w:b/>
               </w:rPr>
-              <w:t>Entry Condition</w:t>
-            </w:r>
+              <w:t xml:space="preserve">Entry </w:t>
+            </w:r>
+            <w:proofErr w:type="spellStart"/>
+            <w:r>
+              <w:rPr>
+                <w:rFonts w:ascii="Times New Roman" w:hAnsi="Times New Roman" w:cs="Times New Roman"/>
+                <w:b/>
+              </w:rPr>
+              <w:t>Condition</w:t>
+            </w:r>
+            <w:proofErr w:type="spellEnd"/>
           </w:p>
         </w:tc>
         <w:tc>
@@ -18961,8 +19932,17 @@
                 <w:rFonts w:ascii="Times New Roman" w:hAnsi="Times New Roman" w:cs="Times New Roman"/>
                 <w:b/>
               </w:rPr>
-              <w:t>Exit condition</w:t>
-            </w:r>
+              <w:t xml:space="preserve">Exit </w:t>
+            </w:r>
+            <w:proofErr w:type="spellStart"/>
+            <w:r>
+              <w:rPr>
+                <w:rFonts w:ascii="Times New Roman" w:hAnsi="Times New Roman" w:cs="Times New Roman"/>
+                <w:b/>
+              </w:rPr>
+              <w:t>condition</w:t>
+            </w:r>
+            <w:proofErr w:type="spellEnd"/>
           </w:p>
           <w:p>
             <w:pPr>
@@ -19738,7 +20718,23 @@
                 <w:rFonts w:ascii="Times New Roman" w:hAnsi="Times New Roman" w:cs="Times New Roman"/>
                 <w:b/>
               </w:rPr>
-              <w:t xml:space="preserve">Entry condition: </w:t>
+              <w:t xml:space="preserve">Entry </w:t>
+            </w:r>
+            <w:proofErr w:type="spellStart"/>
+            <w:r>
+              <w:rPr>
+                <w:rFonts w:ascii="Times New Roman" w:hAnsi="Times New Roman" w:cs="Times New Roman"/>
+                <w:b/>
+              </w:rPr>
+              <w:t>condition</w:t>
+            </w:r>
+            <w:proofErr w:type="spellEnd"/>
+            <w:r>
+              <w:rPr>
+                <w:rFonts w:ascii="Times New Roman" w:hAnsi="Times New Roman" w:cs="Times New Roman"/>
+                <w:b/>
+              </w:rPr>
+              <w:t xml:space="preserve">: </w:t>
             </w:r>
             <w:r>
               <w:rPr>
@@ -19774,7 +20770,23 @@
                 <w:rFonts w:ascii="Times New Roman" w:hAnsi="Times New Roman" w:cs="Times New Roman"/>
                 <w:b/>
               </w:rPr>
-              <w:t xml:space="preserve">Exit condition: </w:t>
+              <w:t xml:space="preserve">Exit </w:t>
+            </w:r>
+            <w:proofErr w:type="spellStart"/>
+            <w:r>
+              <w:rPr>
+                <w:rFonts w:ascii="Times New Roman" w:hAnsi="Times New Roman" w:cs="Times New Roman"/>
+                <w:b/>
+              </w:rPr>
+              <w:t>condition</w:t>
+            </w:r>
+            <w:proofErr w:type="spellEnd"/>
+            <w:r>
+              <w:rPr>
+                <w:rFonts w:ascii="Times New Roman" w:hAnsi="Times New Roman" w:cs="Times New Roman"/>
+                <w:b/>
+              </w:rPr>
+              <w:t xml:space="preserve">: </w:t>
             </w:r>
             <w:r>
               <w:rPr>
@@ -20010,7 +21022,23 @@
                 <w:rFonts w:ascii="Times New Roman" w:hAnsi="Times New Roman" w:cs="Times New Roman"/>
                 <w:b/>
               </w:rPr>
-              <w:t>Entry condition:</w:t>
+              <w:t xml:space="preserve">Entry </w:t>
+            </w:r>
+            <w:proofErr w:type="spellStart"/>
+            <w:r>
+              <w:rPr>
+                <w:rFonts w:ascii="Times New Roman" w:hAnsi="Times New Roman" w:cs="Times New Roman"/>
+                <w:b/>
+              </w:rPr>
+              <w:t>condition</w:t>
+            </w:r>
+            <w:proofErr w:type="spellEnd"/>
+            <w:r>
+              <w:rPr>
+                <w:rFonts w:ascii="Times New Roman" w:hAnsi="Times New Roman" w:cs="Times New Roman"/>
+                <w:b/>
+              </w:rPr>
+              <w:t>:</w:t>
             </w:r>
             <w:r>
               <w:rPr>
@@ -20067,7 +21095,23 @@
                 <w:rFonts w:ascii="Times New Roman" w:hAnsi="Times New Roman" w:cs="Times New Roman"/>
                 <w:b/>
               </w:rPr>
-              <w:t xml:space="preserve">Exit condition: </w:t>
+              <w:t xml:space="preserve">Exit </w:t>
+            </w:r>
+            <w:proofErr w:type="spellStart"/>
+            <w:r>
+              <w:rPr>
+                <w:rFonts w:ascii="Times New Roman" w:hAnsi="Times New Roman" w:cs="Times New Roman"/>
+                <w:b/>
+              </w:rPr>
+              <w:t>condition</w:t>
+            </w:r>
+            <w:proofErr w:type="spellEnd"/>
+            <w:r>
+              <w:rPr>
+                <w:rFonts w:ascii="Times New Roman" w:hAnsi="Times New Roman" w:cs="Times New Roman"/>
+                <w:b/>
+              </w:rPr>
+              <w:t xml:space="preserve">: </w:t>
             </w:r>
             <w:r>
               <w:rPr>
@@ -20174,7 +21218,21 @@
               <w:rPr>
                 <w:rFonts w:ascii="Times New Roman" w:hAnsi="Times New Roman" w:cs="Times New Roman"/>
               </w:rPr>
-              <w:t>Visualizza un messaggio di errore all'utente. Il messaggio segnala che l’email è già presente nel sistema.</w:t>
+              <w:t xml:space="preserve">Visualizza un messaggio di errore all'utente. Il messaggio segnala che </w:t>
+            </w:r>
+            <w:proofErr w:type="gramStart"/>
+            <w:r>
+              <w:rPr>
+                <w:rFonts w:ascii="Times New Roman" w:hAnsi="Times New Roman" w:cs="Times New Roman"/>
+              </w:rPr>
+              <w:t>l’email</w:t>
+            </w:r>
+            <w:proofErr w:type="gramEnd"/>
+            <w:r>
+              <w:rPr>
+                <w:rFonts w:ascii="Times New Roman" w:hAnsi="Times New Roman" w:cs="Times New Roman"/>
+              </w:rPr>
+              <w:t xml:space="preserve"> è già presente nel sistema.</w:t>
             </w:r>
           </w:p>
         </w:tc>
@@ -20204,8 +21262,17 @@
                 <w:rFonts w:ascii="Times New Roman" w:hAnsi="Times New Roman" w:cs="Times New Roman"/>
                 <w:b/>
               </w:rPr>
-              <w:t>Special Requirements</w:t>
-            </w:r>
+              <w:t xml:space="preserve">Special </w:t>
+            </w:r>
+            <w:proofErr w:type="spellStart"/>
+            <w:r>
+              <w:rPr>
+                <w:rFonts w:ascii="Times New Roman" w:hAnsi="Times New Roman" w:cs="Times New Roman"/>
+                <w:b/>
+              </w:rPr>
+              <w:t>Requirements</w:t>
+            </w:r>
+            <w:proofErr w:type="spellEnd"/>
           </w:p>
         </w:tc>
         <w:tc>
@@ -20463,7 +21530,6 @@
             <w:pPr>
               <w:rPr>
                 <w:rFonts w:ascii="Times New Roman" w:hAnsi="Times New Roman" w:cs="Times New Roman"/>
-                <w:b/>
               </w:rPr>
             </w:pPr>
             <w:r>
@@ -20472,6 +21538,13 @@
                 <w:b/>
               </w:rPr>
               <w:t>Utente</w:t>
+            </w:r>
+            <w:r>
+              <w:rPr>
+                <w:rFonts w:ascii="Times New Roman" w:hAnsi="Times New Roman" w:cs="Times New Roman"/>
+                <w:b/>
+              </w:rPr>
+              <w:t xml:space="preserve"> non loggato, Cliente, Gestore del catalogo</w:t>
             </w:r>
           </w:p>
           <w:p>
@@ -20516,8 +21589,17 @@
                 <w:rFonts w:ascii="Times New Roman" w:hAnsi="Times New Roman" w:cs="Times New Roman"/>
                 <w:b/>
               </w:rPr>
-              <w:t>Entry Condition</w:t>
-            </w:r>
+              <w:t xml:space="preserve">Entry </w:t>
+            </w:r>
+            <w:proofErr w:type="spellStart"/>
+            <w:r>
+              <w:rPr>
+                <w:rFonts w:ascii="Times New Roman" w:hAnsi="Times New Roman" w:cs="Times New Roman"/>
+                <w:b/>
+              </w:rPr>
+              <w:t>Condition</w:t>
+            </w:r>
+            <w:proofErr w:type="spellEnd"/>
           </w:p>
         </w:tc>
         <w:tc>
@@ -20574,8 +21656,17 @@
                 <w:rFonts w:ascii="Times New Roman" w:hAnsi="Times New Roman" w:cs="Times New Roman"/>
                 <w:b/>
               </w:rPr>
-              <w:t>Exit condition</w:t>
-            </w:r>
+              <w:t xml:space="preserve">Exit </w:t>
+            </w:r>
+            <w:proofErr w:type="spellStart"/>
+            <w:r>
+              <w:rPr>
+                <w:rFonts w:ascii="Times New Roman" w:hAnsi="Times New Roman" w:cs="Times New Roman"/>
+                <w:b/>
+              </w:rPr>
+              <w:t>condition</w:t>
+            </w:r>
+            <w:proofErr w:type="spellEnd"/>
           </w:p>
           <w:p>
             <w:pPr>
@@ -20859,8 +21950,17 @@
                 <w:rFonts w:ascii="Times New Roman" w:hAnsi="Times New Roman" w:cs="Times New Roman"/>
                 <w:b/>
               </w:rPr>
-              <w:t>Special Requirements</w:t>
-            </w:r>
+              <w:t xml:space="preserve">Special </w:t>
+            </w:r>
+            <w:proofErr w:type="spellStart"/>
+            <w:r>
+              <w:rPr>
+                <w:rFonts w:ascii="Times New Roman" w:hAnsi="Times New Roman" w:cs="Times New Roman"/>
+                <w:b/>
+              </w:rPr>
+              <w:t>Requirements</w:t>
+            </w:r>
+            <w:proofErr w:type="spellEnd"/>
           </w:p>
         </w:tc>
         <w:tc>
@@ -20936,6 +22036,7 @@
           <w:tab w:val="left" w:pos="1745"/>
         </w:tabs>
         <w:rPr>
+          <w:rFonts w:hint="eastAsia"/>
           <w:b/>
         </w:rPr>
       </w:pPr>
@@ -20975,6 +22076,7 @@
                 <w:tab w:val="left" w:pos="1745"/>
               </w:tabs>
               <w:rPr>
+                <w:rFonts w:hint="eastAsia"/>
                 <w:b/>
               </w:rPr>
             </w:pPr>
@@ -21003,6 +22105,7 @@
                 <w:tab w:val="left" w:pos="1745"/>
               </w:tabs>
               <w:rPr>
+                <w:rFonts w:hint="eastAsia"/>
                 <w:i/>
               </w:rPr>
             </w:pPr>
@@ -21037,6 +22140,7 @@
                 <w:tab w:val="left" w:pos="1745"/>
               </w:tabs>
               <w:rPr>
+                <w:rFonts w:hint="eastAsia"/>
                 <w:b/>
               </w:rPr>
             </w:pPr>
@@ -21065,6 +22169,7 @@
                 <w:tab w:val="left" w:pos="1745"/>
               </w:tabs>
               <w:rPr>
+                <w:rFonts w:hint="eastAsia"/>
                 <w:i/>
               </w:rPr>
             </w:pPr>
@@ -21098,6 +22203,9 @@
               <w:tabs>
                 <w:tab w:val="left" w:pos="1745"/>
               </w:tabs>
+              <w:rPr>
+                <w:rFonts w:hint="eastAsia"/>
+              </w:rPr>
             </w:pPr>
             <w:proofErr w:type="spellStart"/>
             <w:r>
@@ -21140,6 +22248,7 @@
                 <w:tab w:val="left" w:pos="1745"/>
               </w:tabs>
               <w:rPr>
+                <w:rFonts w:hint="eastAsia"/>
                 <w:b/>
               </w:rPr>
             </w:pPr>
@@ -21155,6 +22264,9 @@
               <w:tabs>
                 <w:tab w:val="left" w:pos="1745"/>
               </w:tabs>
+              <w:rPr>
+                <w:rFonts w:hint="eastAsia"/>
+              </w:rPr>
             </w:pPr>
             <w:r>
               <w:t>È interessato ad eliminare un prodotto dal catalogo.</w:t>
@@ -21183,13 +22295,24 @@
               <w:tabs>
                 <w:tab w:val="left" w:pos="1745"/>
               </w:tabs>
-            </w:pPr>
-            <w:r>
-              <w:rPr>
-                <w:b/>
-              </w:rPr>
-              <w:t>Entry Condition</w:t>
-            </w:r>
+              <w:rPr>
+                <w:rFonts w:hint="eastAsia"/>
+              </w:rPr>
+            </w:pPr>
+            <w:r>
+              <w:rPr>
+                <w:b/>
+              </w:rPr>
+              <w:t xml:space="preserve">Entry </w:t>
+            </w:r>
+            <w:proofErr w:type="spellStart"/>
+            <w:r>
+              <w:rPr>
+                <w:b/>
+              </w:rPr>
+              <w:t>Condition</w:t>
+            </w:r>
+            <w:proofErr w:type="spellEnd"/>
           </w:p>
         </w:tc>
         <w:tc>
@@ -21208,6 +22331,9 @@
               <w:tabs>
                 <w:tab w:val="left" w:pos="1745"/>
               </w:tabs>
+              <w:rPr>
+                <w:rFonts w:hint="eastAsia"/>
+              </w:rPr>
             </w:pPr>
             <w:r>
               <w:t>L’ utente effettua l’accesso e si trova nella pagina utente.</w:t>
@@ -21237,21 +22363,33 @@
                 <w:tab w:val="left" w:pos="1745"/>
               </w:tabs>
               <w:rPr>
-                <w:b/>
-              </w:rPr>
-            </w:pPr>
-            <w:r>
-              <w:rPr>
-                <w:b/>
-              </w:rPr>
-              <w:t>Exit condition</w:t>
-            </w:r>
+                <w:rFonts w:hint="eastAsia"/>
+                <w:b/>
+              </w:rPr>
+            </w:pPr>
+            <w:r>
+              <w:rPr>
+                <w:b/>
+              </w:rPr>
+              <w:t xml:space="preserve">Exit </w:t>
+            </w:r>
+            <w:proofErr w:type="spellStart"/>
+            <w:r>
+              <w:rPr>
+                <w:b/>
+              </w:rPr>
+              <w:t>condition</w:t>
+            </w:r>
+            <w:proofErr w:type="spellEnd"/>
           </w:p>
           <w:p>
             <w:pPr>
               <w:tabs>
                 <w:tab w:val="left" w:pos="1745"/>
               </w:tabs>
+              <w:rPr>
+                <w:rFonts w:hint="eastAsia"/>
+              </w:rPr>
             </w:pPr>
             <w:r>
               <w:t xml:space="preserve">                       On success</w:t>
@@ -21274,6 +22412,9 @@
               <w:tabs>
                 <w:tab w:val="left" w:pos="1745"/>
               </w:tabs>
+              <w:rPr>
+                <w:rFonts w:hint="eastAsia"/>
+              </w:rPr>
             </w:pPr>
             <w:r>
               <w:t>Il prodotto sarà eliminato dal catalogo.</w:t>
@@ -21301,6 +22442,7 @@
                 <w:tab w:val="left" w:pos="1745"/>
               </w:tabs>
               <w:rPr>
+                <w:rFonts w:hint="eastAsia"/>
                 <w:b/>
               </w:rPr>
             </w:pPr>
@@ -21330,6 +22472,9 @@
               <w:tabs>
                 <w:tab w:val="left" w:pos="1745"/>
               </w:tabs>
+              <w:rPr>
+                <w:rFonts w:hint="eastAsia"/>
+              </w:rPr>
             </w:pPr>
             <w:r>
               <w:t>1</w:t>
@@ -21353,6 +22498,9 @@
               <w:tabs>
                 <w:tab w:val="left" w:pos="1745"/>
               </w:tabs>
+              <w:rPr>
+                <w:rFonts w:hint="eastAsia"/>
+              </w:rPr>
             </w:pPr>
             <w:r>
               <w:t>Utente:</w:t>
@@ -21376,6 +22524,9 @@
               <w:tabs>
                 <w:tab w:val="left" w:pos="1745"/>
               </w:tabs>
+              <w:rPr>
+                <w:rFonts w:hint="eastAsia"/>
+              </w:rPr>
             </w:pPr>
             <w:r>
               <w:t>Richiede di poter eliminare il prodotto tramite l’apposito comando.</w:t>
@@ -21400,6 +22551,9 @@
               <w:tabs>
                 <w:tab w:val="left" w:pos="1745"/>
               </w:tabs>
+              <w:rPr>
+                <w:rFonts w:hint="eastAsia"/>
+              </w:rPr>
             </w:pPr>
             <w:r>
               <w:t>2</w:t>
@@ -21423,6 +22577,9 @@
               <w:tabs>
                 <w:tab w:val="left" w:pos="1745"/>
               </w:tabs>
+              <w:rPr>
+                <w:rFonts w:hint="eastAsia"/>
+              </w:rPr>
             </w:pPr>
             <w:r>
               <w:t>Sistema:</w:t>
@@ -21446,6 +22603,9 @@
               <w:tabs>
                 <w:tab w:val="left" w:pos="1745"/>
               </w:tabs>
+              <w:rPr>
+                <w:rFonts w:hint="eastAsia"/>
+              </w:rPr>
             </w:pPr>
             <w:r>
               <w:t xml:space="preserve">Visualizza il </w:t>
@@ -21478,6 +22638,9 @@
               <w:tabs>
                 <w:tab w:val="left" w:pos="1745"/>
               </w:tabs>
+              <w:rPr>
+                <w:rFonts w:hint="eastAsia"/>
+              </w:rPr>
             </w:pPr>
             <w:r>
               <w:t>3</w:t>
@@ -21501,6 +22664,9 @@
               <w:tabs>
                 <w:tab w:val="left" w:pos="1745"/>
               </w:tabs>
+              <w:rPr>
+                <w:rFonts w:hint="eastAsia"/>
+              </w:rPr>
             </w:pPr>
             <w:r>
               <w:t>Utente:</w:t>
@@ -21524,6 +22690,9 @@
               <w:tabs>
                 <w:tab w:val="left" w:pos="1745"/>
               </w:tabs>
+              <w:rPr>
+                <w:rFonts w:hint="eastAsia"/>
+              </w:rPr>
             </w:pPr>
             <w:r>
               <w:t>Riempie il campo.</w:t>
@@ -21548,6 +22717,9 @@
               <w:tabs>
                 <w:tab w:val="left" w:pos="1745"/>
               </w:tabs>
+              <w:rPr>
+                <w:rFonts w:hint="eastAsia"/>
+              </w:rPr>
             </w:pPr>
             <w:r>
               <w:t>4</w:t>
@@ -21571,6 +22743,9 @@
               <w:tabs>
                 <w:tab w:val="left" w:pos="1745"/>
               </w:tabs>
+              <w:rPr>
+                <w:rFonts w:hint="eastAsia"/>
+              </w:rPr>
             </w:pPr>
             <w:r>
               <w:t>Sistema:</w:t>
@@ -21594,6 +22769,9 @@
               <w:tabs>
                 <w:tab w:val="left" w:pos="1745"/>
               </w:tabs>
+              <w:rPr>
+                <w:rFonts w:hint="eastAsia"/>
+              </w:rPr>
             </w:pPr>
             <w:r>
               <w:t>Verifica che l’ID inserito esista</w:t>
@@ -21618,6 +22796,9 @@
               <w:tabs>
                 <w:tab w:val="left" w:pos="1745"/>
               </w:tabs>
+              <w:rPr>
+                <w:rFonts w:hint="eastAsia"/>
+              </w:rPr>
             </w:pPr>
             <w:r>
               <w:t>5</w:t>
@@ -21641,6 +22822,9 @@
               <w:tabs>
                 <w:tab w:val="left" w:pos="1745"/>
               </w:tabs>
+              <w:rPr>
+                <w:rFonts w:hint="eastAsia"/>
+              </w:rPr>
             </w:pPr>
             <w:r>
               <w:t>Sistema:</w:t>
@@ -21664,6 +22848,9 @@
               <w:tabs>
                 <w:tab w:val="left" w:pos="1745"/>
               </w:tabs>
+              <w:rPr>
+                <w:rFonts w:hint="eastAsia"/>
+              </w:rPr>
             </w:pPr>
             <w:r>
               <w:t xml:space="preserve">Elimina il prodotto </w:t>
@@ -21689,6 +22876,9 @@
               <w:tabs>
                 <w:tab w:val="left" w:pos="1745"/>
               </w:tabs>
+              <w:rPr>
+                <w:rFonts w:hint="eastAsia"/>
+              </w:rPr>
             </w:pPr>
           </w:p>
         </w:tc>
@@ -21711,6 +22901,9 @@
               <w:tabs>
                 <w:tab w:val="left" w:pos="1745"/>
               </w:tabs>
+              <w:rPr>
+                <w:rFonts w:hint="eastAsia"/>
+              </w:rPr>
             </w:pPr>
             <w:r>
               <w:rPr>
@@ -21740,6 +22933,7 @@
                 <w:tab w:val="left" w:pos="1745"/>
               </w:tabs>
               <w:rPr>
+                <w:rFonts w:hint="eastAsia"/>
                 <w:b/>
               </w:rPr>
             </w:pPr>
@@ -21771,6 +22965,7 @@
                 <w:tab w:val="left" w:pos="1745"/>
               </w:tabs>
               <w:rPr>
+                <w:rFonts w:hint="eastAsia"/>
                 <w:b/>
               </w:rPr>
             </w:pPr>
@@ -21802,14 +22997,37 @@
                 <w:tab w:val="left" w:pos="1745"/>
               </w:tabs>
               <w:rPr>
-                <w:b/>
-              </w:rPr>
-            </w:pPr>
-            <w:r>
-              <w:rPr>
-                <w:b/>
-              </w:rPr>
-              <w:t>Entry condition:  La verifica al punto 4 fallisce</w:t>
+                <w:rFonts w:hint="eastAsia"/>
+                <w:b/>
+              </w:rPr>
+            </w:pPr>
+            <w:r>
+              <w:rPr>
+                <w:b/>
+              </w:rPr>
+              <w:t xml:space="preserve">Entry </w:t>
+            </w:r>
+            <w:proofErr w:type="spellStart"/>
+            <w:proofErr w:type="gramStart"/>
+            <w:r>
+              <w:rPr>
+                <w:b/>
+              </w:rPr>
+              <w:t>condition</w:t>
+            </w:r>
+            <w:proofErr w:type="spellEnd"/>
+            <w:r>
+              <w:rPr>
+                <w:b/>
+              </w:rPr>
+              <w:t>:  La</w:t>
+            </w:r>
+            <w:proofErr w:type="gramEnd"/>
+            <w:r>
+              <w:rPr>
+                <w:b/>
+              </w:rPr>
+              <w:t xml:space="preserve"> verifica al punto 4 fallisce</w:t>
             </w:r>
           </w:p>
         </w:tc>
@@ -21833,14 +23051,29 @@
                 <w:tab w:val="left" w:pos="1745"/>
               </w:tabs>
               <w:rPr>
-                <w:b/>
-              </w:rPr>
-            </w:pPr>
-            <w:r>
-              <w:rPr>
-                <w:b/>
-              </w:rPr>
-              <w:t xml:space="preserve">Exit condition: Il prodotto non viene rimosso e visualizza il </w:t>
+                <w:rFonts w:hint="eastAsia"/>
+                <w:b/>
+              </w:rPr>
+            </w:pPr>
+            <w:r>
+              <w:rPr>
+                <w:b/>
+              </w:rPr>
+              <w:t xml:space="preserve">Exit </w:t>
+            </w:r>
+            <w:proofErr w:type="spellStart"/>
+            <w:r>
+              <w:rPr>
+                <w:b/>
+              </w:rPr>
+              <w:t>condition</w:t>
+            </w:r>
+            <w:proofErr w:type="spellEnd"/>
+            <w:r>
+              <w:rPr>
+                <w:b/>
+              </w:rPr>
+              <w:t xml:space="preserve">: Il prodotto non viene rimosso e visualizza il </w:t>
             </w:r>
             <w:proofErr w:type="spellStart"/>
             <w:r>
@@ -21872,6 +23105,7 @@
                 <w:tab w:val="left" w:pos="1745"/>
               </w:tabs>
               <w:rPr>
+                <w:rFonts w:hint="eastAsia"/>
                 <w:b/>
               </w:rPr>
             </w:pPr>
@@ -21901,6 +23135,7 @@
                 <w:tab w:val="left" w:pos="1745"/>
               </w:tabs>
               <w:rPr>
+                <w:rFonts w:hint="eastAsia"/>
                 <w:b/>
               </w:rPr>
             </w:pPr>
@@ -21928,6 +23163,9 @@
               <w:tabs>
                 <w:tab w:val="left" w:pos="1745"/>
               </w:tabs>
+              <w:rPr>
+                <w:rFonts w:hint="eastAsia"/>
+              </w:rPr>
             </w:pPr>
             <w:r>
               <w:t>Visualizza un messaggio di errore all'utente. Il messaggio segnala che l’admin non ha inserito un id valido.</w:t>
@@ -21954,6 +23192,7 @@
                 <w:tab w:val="left" w:pos="1745"/>
               </w:tabs>
               <w:rPr>
+                <w:rFonts w:hint="eastAsia"/>
                 <w:b/>
               </w:rPr>
             </w:pPr>
@@ -21983,6 +23222,7 @@
                 <w:tab w:val="left" w:pos="1745"/>
               </w:tabs>
               <w:rPr>
+                <w:rFonts w:hint="eastAsia"/>
                 <w:b/>
               </w:rPr>
             </w:pPr>
@@ -22010,6 +23250,9 @@
               <w:tabs>
                 <w:tab w:val="left" w:pos="1745"/>
               </w:tabs>
+              <w:rPr>
+                <w:rFonts w:hint="eastAsia"/>
+              </w:rPr>
             </w:pPr>
             <w:r>
               <w:t xml:space="preserve">Resta in attesa di una nuova sottomissione del </w:t>
@@ -22041,6 +23284,7 @@
                 <w:tab w:val="left" w:pos="1745"/>
               </w:tabs>
               <w:rPr>
+                <w:rFonts w:hint="eastAsia"/>
                 <w:b/>
               </w:rPr>
             </w:pPr>
@@ -22062,6 +23306,9 @@
               <w:tabs>
                 <w:tab w:val="left" w:pos="1745"/>
               </w:tabs>
+              <w:rPr>
+                <w:rFonts w:hint="eastAsia"/>
+              </w:rPr>
             </w:pPr>
           </w:p>
         </w:tc>
@@ -22085,15 +23332,24 @@
                 <w:tab w:val="left" w:pos="1745"/>
               </w:tabs>
               <w:rPr>
-                <w:b/>
-              </w:rPr>
-            </w:pPr>
-            <w:r>
-              <w:rPr>
-                <w:b/>
-              </w:rPr>
-              <w:t>Special Requirements</w:t>
-            </w:r>
+                <w:rFonts w:hint="eastAsia"/>
+                <w:b/>
+              </w:rPr>
+            </w:pPr>
+            <w:r>
+              <w:rPr>
+                <w:b/>
+              </w:rPr>
+              <w:t xml:space="preserve">Special </w:t>
+            </w:r>
+            <w:proofErr w:type="spellStart"/>
+            <w:r>
+              <w:rPr>
+                <w:b/>
+              </w:rPr>
+              <w:t>Requirements</w:t>
+            </w:r>
+            <w:proofErr w:type="spellEnd"/>
           </w:p>
         </w:tc>
         <w:tc>
@@ -22113,6 +23369,7 @@
                 <w:tab w:val="left" w:pos="1745"/>
               </w:tabs>
               <w:rPr>
+                <w:rFonts w:hint="eastAsia"/>
                 <w:b/>
               </w:rPr>
             </w:pPr>
@@ -22131,11 +23388,15 @@
         <w:tabs>
           <w:tab w:val="left" w:pos="1745"/>
         </w:tabs>
+        <w:rPr>
+          <w:rFonts w:hint="eastAsia"/>
+        </w:rPr>
       </w:pPr>
     </w:p>
     <w:p>
       <w:pPr>
         <w:rPr>
+          <w:rFonts w:hint="eastAsia"/>
           <w:b/>
         </w:rPr>
       </w:pPr>
@@ -22143,11 +23404,10 @@
     <w:p>
       <w:pPr>
         <w:rPr>
+          <w:rFonts w:hint="eastAsia"/>
           <w:b/>
         </w:rPr>
       </w:pPr>
-      <w:bookmarkStart w:id="53" w:name="_GoBack"/>
-      <w:bookmarkEnd w:id="53"/>
     </w:p>
     <w:tbl>
       <w:tblPr>
@@ -22189,6 +23449,7 @@
           <w:p>
             <w:pPr>
               <w:rPr>
+                <w:rFonts w:hint="eastAsia"/>
                 <w:b/>
               </w:rPr>
             </w:pPr>
@@ -22214,6 +23475,7 @@
           <w:p>
             <w:pPr>
               <w:rPr>
+                <w:rFonts w:hint="eastAsia"/>
                 <w:i/>
               </w:rPr>
             </w:pPr>
@@ -22245,6 +23507,7 @@
           <w:p>
             <w:pPr>
               <w:rPr>
+                <w:rFonts w:hint="eastAsia"/>
                 <w:b/>
               </w:rPr>
             </w:pPr>
@@ -22270,6 +23533,7 @@
           <w:p>
             <w:pPr>
               <w:rPr>
+                <w:rFonts w:hint="eastAsia"/>
                 <w:i/>
               </w:rPr>
             </w:pPr>
@@ -22299,6 +23563,11 @@
             <w:hideMark/>
           </w:tcPr>
           <w:p>
+            <w:pPr>
+              <w:rPr>
+                <w:rFonts w:hint="eastAsia"/>
+              </w:rPr>
+            </w:pPr>
             <w:proofErr w:type="spellStart"/>
             <w:r>
               <w:rPr>
@@ -22337,17 +23606,30 @@
           <w:p>
             <w:pPr>
               <w:rPr>
-                <w:b/>
-              </w:rPr>
-            </w:pPr>
-            <w:r>
-              <w:rPr>
+                <w:rFonts w:ascii="Times New Roman" w:hAnsi="Times New Roman" w:cs="Times New Roman"/>
+              </w:rPr>
+            </w:pPr>
+            <w:r>
+              <w:rPr>
+                <w:rFonts w:ascii="Times New Roman" w:hAnsi="Times New Roman" w:cs="Times New Roman"/>
                 <w:b/>
               </w:rPr>
               <w:t>Utente</w:t>
             </w:r>
-          </w:p>
-          <w:p>
+            <w:r>
+              <w:rPr>
+                <w:rFonts w:ascii="Times New Roman" w:hAnsi="Times New Roman" w:cs="Times New Roman"/>
+                <w:b/>
+              </w:rPr>
+              <w:t xml:space="preserve"> non loggato, Cliente, Gestore del catalogo</w:t>
+            </w:r>
+          </w:p>
+          <w:p>
+            <w:pPr>
+              <w:rPr>
+                <w:rFonts w:hint="eastAsia"/>
+              </w:rPr>
+            </w:pPr>
             <w:r>
               <w:t>È interessato a vedere il contenuto del carrello</w:t>
             </w:r>
@@ -22371,12 +23653,25 @@
             <w:hideMark/>
           </w:tcPr>
           <w:p>
-            <w:r>
-              <w:rPr>
-                <w:b/>
-              </w:rPr>
-              <w:t>Entry Condition</w:t>
-            </w:r>
+            <w:pPr>
+              <w:rPr>
+                <w:rFonts w:hint="eastAsia"/>
+              </w:rPr>
+            </w:pPr>
+            <w:r>
+              <w:rPr>
+                <w:b/>
+              </w:rPr>
+              <w:t xml:space="preserve">Entry </w:t>
+            </w:r>
+            <w:proofErr w:type="spellStart"/>
+            <w:r>
+              <w:rPr>
+                <w:b/>
+              </w:rPr>
+              <w:t>Condition</w:t>
+            </w:r>
+            <w:proofErr w:type="spellEnd"/>
           </w:p>
         </w:tc>
         <w:tc>
@@ -22391,6 +23686,11 @@
             <w:hideMark/>
           </w:tcPr>
           <w:p>
+            <w:pPr>
+              <w:rPr>
+                <w:rFonts w:hint="eastAsia"/>
+              </w:rPr>
+            </w:pPr>
             <w:r>
               <w:t>L’ utente ha prodotti nel carrello</w:t>
             </w:r>
@@ -22416,17 +23716,31 @@
           <w:p>
             <w:pPr>
               <w:rPr>
-                <w:b/>
-              </w:rPr>
-            </w:pPr>
-            <w:r>
-              <w:rPr>
-                <w:b/>
-              </w:rPr>
-              <w:t>Exit condition</w:t>
-            </w:r>
-          </w:p>
-          <w:p>
+                <w:rFonts w:hint="eastAsia"/>
+                <w:b/>
+              </w:rPr>
+            </w:pPr>
+            <w:r>
+              <w:rPr>
+                <w:b/>
+              </w:rPr>
+              <w:t xml:space="preserve">Exit </w:t>
+            </w:r>
+            <w:proofErr w:type="spellStart"/>
+            <w:r>
+              <w:rPr>
+                <w:b/>
+              </w:rPr>
+              <w:t>condition</w:t>
+            </w:r>
+            <w:proofErr w:type="spellEnd"/>
+          </w:p>
+          <w:p>
+            <w:pPr>
+              <w:rPr>
+                <w:rFonts w:hint="eastAsia"/>
+              </w:rPr>
+            </w:pPr>
             <w:r>
               <w:t xml:space="preserve">                       On success</w:t>
             </w:r>
@@ -22444,6 +23758,11 @@
             <w:hideMark/>
           </w:tcPr>
           <w:p>
+            <w:pPr>
+              <w:rPr>
+                <w:rFonts w:hint="eastAsia"/>
+              </w:rPr>
+            </w:pPr>
             <w:r>
               <w:t>L’ utente accederà al suo carrello</w:t>
             </w:r>
@@ -22468,6 +23787,7 @@
             <w:pPr>
               <w:jc w:val="center"/>
               <w:rPr>
+                <w:rFonts w:hint="eastAsia"/>
                 <w:b/>
                 <w:smallCaps/>
               </w:rPr>
@@ -22495,6 +23815,11 @@
             <w:hideMark/>
           </w:tcPr>
           <w:p>
+            <w:pPr>
+              <w:rPr>
+                <w:rFonts w:hint="eastAsia"/>
+              </w:rPr>
+            </w:pPr>
             <w:r>
               <w:t>1</w:t>
             </w:r>
@@ -22514,6 +23839,9 @@
           <w:p>
             <w:pPr>
               <w:ind w:left="34"/>
+              <w:rPr>
+                <w:rFonts w:hint="eastAsia"/>
+              </w:rPr>
             </w:pPr>
             <w:r>
               <w:t>Utente:</w:t>
@@ -22535,6 +23863,9 @@
           <w:p>
             <w:pPr>
               <w:ind w:left="34"/>
+              <w:rPr>
+                <w:rFonts w:hint="eastAsia"/>
+              </w:rPr>
             </w:pPr>
             <w:r>
               <w:t>Richiede di poter visualizzare i prodotti nel suo carrello tramite il comando apposito</w:t>
@@ -22555,6 +23886,11 @@
             <w:hideMark/>
           </w:tcPr>
           <w:p>
+            <w:pPr>
+              <w:rPr>
+                <w:rFonts w:hint="eastAsia"/>
+              </w:rPr>
+            </w:pPr>
             <w:r>
               <w:t>2</w:t>
             </w:r>
@@ -22574,6 +23910,9 @@
           <w:p>
             <w:pPr>
               <w:ind w:left="34"/>
+              <w:rPr>
+                <w:rFonts w:hint="eastAsia"/>
+              </w:rPr>
             </w:pPr>
             <w:r>
               <w:t>Sistema:</w:t>
@@ -22593,6 +23932,11 @@
             <w:hideMark/>
           </w:tcPr>
           <w:p>
+            <w:pPr>
+              <w:rPr>
+                <w:rFonts w:hint="eastAsia"/>
+              </w:rPr>
+            </w:pPr>
             <w:r>
               <w:t>Visualizza l’elenco di prodotti del suo carrello e il prezzo totale dei prodotti.</w:t>
             </w:r>
@@ -22611,7 +23955,13 @@
               <w:right w:val="single" w:sz="4" w:space="0" w:color="000000"/>
             </w:tcBorders>
           </w:tcPr>
-          <w:p/>
+          <w:p>
+            <w:pPr>
+              <w:rPr>
+                <w:rFonts w:hint="eastAsia"/>
+              </w:rPr>
+            </w:pPr>
+          </w:p>
         </w:tc>
       </w:tr>
       <w:tr>
@@ -22630,15 +23980,24 @@
           <w:p>
             <w:pPr>
               <w:rPr>
-                <w:b/>
-              </w:rPr>
-            </w:pPr>
-            <w:r>
-              <w:rPr>
-                <w:b/>
-              </w:rPr>
-              <w:t>Special Requirements</w:t>
-            </w:r>
+                <w:rFonts w:hint="eastAsia"/>
+                <w:b/>
+              </w:rPr>
+            </w:pPr>
+            <w:r>
+              <w:rPr>
+                <w:b/>
+              </w:rPr>
+              <w:t xml:space="preserve">Special </w:t>
+            </w:r>
+            <w:proofErr w:type="spellStart"/>
+            <w:r>
+              <w:rPr>
+                <w:b/>
+              </w:rPr>
+              <w:t>Requirements</w:t>
+            </w:r>
+            <w:proofErr w:type="spellEnd"/>
           </w:p>
         </w:tc>
         <w:tc>
@@ -22685,12 +24044,21 @@
         </w:rPr>
       </w:pPr>
     </w:p>
-    <w:p/>
+    <w:p>
+      <w:pPr>
+        <w:rPr>
+          <w:rFonts w:hint="eastAsia"/>
+        </w:rPr>
+      </w:pPr>
+    </w:p>
     <w:p>
       <w:pPr>
         <w:tabs>
           <w:tab w:val="left" w:pos="1745"/>
         </w:tabs>
+        <w:rPr>
+          <w:rFonts w:hint="eastAsia"/>
+        </w:rPr>
       </w:pPr>
       <w:r>
         <w:rPr>
@@ -22708,9 +24076,109 @@
           <w:rFonts w:ascii="Times New Roman" w:hAnsi="Times New Roman" w:cs="Times New Roman"/>
         </w:rPr>
       </w:pPr>
+      <w:bookmarkStart w:id="27" w:name="_GoBack"/>
+      <w:bookmarkEnd w:id="27"/>
+    </w:p>
+    <w:p>
+      <w:pPr>
+        <w:tabs>
+          <w:tab w:val="left" w:pos="1745"/>
+        </w:tabs>
+        <w:rPr>
+          <w:rFonts w:ascii="Times New Roman" w:hAnsi="Times New Roman" w:cs="Times New Roman"/>
+        </w:rPr>
+      </w:pPr>
+    </w:p>
+    <w:p>
+      <w:pPr>
+        <w:tabs>
+          <w:tab w:val="left" w:pos="1745"/>
+        </w:tabs>
+        <w:rPr>
+          <w:rFonts w:ascii="Times New Roman" w:hAnsi="Times New Roman" w:cs="Times New Roman"/>
+        </w:rPr>
+      </w:pPr>
+    </w:p>
+    <w:p>
+      <w:pPr>
+        <w:tabs>
+          <w:tab w:val="left" w:pos="1745"/>
+        </w:tabs>
+        <w:rPr>
+          <w:rFonts w:ascii="Times New Roman" w:hAnsi="Times New Roman" w:cs="Times New Roman"/>
+        </w:rPr>
+      </w:pPr>
+    </w:p>
+    <w:p>
+      <w:pPr>
+        <w:tabs>
+          <w:tab w:val="left" w:pos="1745"/>
+        </w:tabs>
+        <w:rPr>
+          <w:rFonts w:ascii="Times New Roman" w:hAnsi="Times New Roman" w:cs="Times New Roman"/>
+        </w:rPr>
+      </w:pPr>
+    </w:p>
+    <w:p>
+      <w:pPr>
+        <w:tabs>
+          <w:tab w:val="left" w:pos="1745"/>
+        </w:tabs>
+        <w:rPr>
+          <w:rFonts w:ascii="Times New Roman" w:hAnsi="Times New Roman" w:cs="Times New Roman"/>
+        </w:rPr>
+      </w:pPr>
+      <w:r>
+        <w:rPr>
+          <w:rFonts w:hint="eastAsia"/>
+          <w:noProof/>
+        </w:rPr>
+        <w:lastRenderedPageBreak/>
+        <w:drawing>
+          <wp:inline distT="0" distB="0" distL="0" distR="0" wp14:anchorId="3799D8D4" wp14:editId="241FFCA2">
+            <wp:extent cx="5393055" cy="9251950"/>
+            <wp:effectExtent l="0" t="0" r="0" b="6350"/>
+            <wp:docPr id="1" name="Immagine 1" descr="Immagine che contiene testo&#10;&#10;Descrizione generata automaticamente"/>
+            <wp:cNvGraphicFramePr>
+              <a:graphicFrameLocks xmlns:a="http://schemas.openxmlformats.org/drawingml/2006/main" noChangeAspect="1"/>
+            </wp:cNvGraphicFramePr>
+            <a:graphic xmlns:a="http://schemas.openxmlformats.org/drawingml/2006/main">
+              <a:graphicData uri="http://schemas.openxmlformats.org/drawingml/2006/picture">
+                <pic:pic xmlns:pic="http://schemas.openxmlformats.org/drawingml/2006/picture">
+                  <pic:nvPicPr>
+                    <pic:cNvPr id="1" name="Use Case Diagram1.jpg"/>
+                    <pic:cNvPicPr/>
+                  </pic:nvPicPr>
+                  <pic:blipFill>
+                    <a:blip r:embed="rId13" cstate="print">
+                      <a:extLst>
+                        <a:ext uri="{28A0092B-C50C-407E-A947-70E740481C1C}">
+                          <a14:useLocalDpi xmlns:a14="http://schemas.microsoft.com/office/drawing/2010/main" val="0"/>
+                        </a:ext>
+                      </a:extLst>
+                    </a:blip>
+                    <a:stretch>
+                      <a:fillRect/>
+                    </a:stretch>
+                  </pic:blipFill>
+                  <pic:spPr>
+                    <a:xfrm>
+                      <a:off x="0" y="0"/>
+                      <a:ext cx="5393055" cy="9251950"/>
+                    </a:xfrm>
+                    <a:prstGeom prst="rect">
+                      <a:avLst/>
+                    </a:prstGeom>
+                  </pic:spPr>
+                </pic:pic>
+              </a:graphicData>
+            </a:graphic>
+          </wp:inline>
+        </w:drawing>
+      </w:r>
     </w:p>
     <w:sectPr>
-      <w:headerReference w:type="default" r:id="rId13"/>
+      <w:headerReference w:type="default" r:id="rId14"/>
       <w:pgSz w:w="11906" w:h="16838"/>
       <w:pgMar w:top="1134" w:right="1134" w:bottom="1134" w:left="1134" w:header="720" w:footer="720" w:gutter="0"/>
       <w:cols w:space="720"/>
@@ -22785,6 +24253,9 @@
   <w:p>
     <w:pPr>
       <w:pStyle w:val="Intestazione"/>
+      <w:rPr>
+        <w:rFonts w:hint="eastAsia"/>
+      </w:rPr>
     </w:pPr>
   </w:p>
   <w:p>
@@ -23736,7 +25207,7 @@
       </w:pPr>
     </w:pPrDefault>
   </w:docDefaults>
-  <w:latentStyles w:defLockedState="0" w:defUIPriority="99" w:defSemiHidden="0" w:defUnhideWhenUsed="0" w:defQFormat="0" w:count="375">
+  <w:latentStyles w:defLockedState="0" w:defUIPriority="99" w:defSemiHidden="0" w:defUnhideWhenUsed="0" w:defQFormat="0" w:count="376">
     <w:lsdException w:name="Normal" w:uiPriority="0" w:qFormat="1"/>
     <w:lsdException w:name="heading 1" w:uiPriority="9" w:qFormat="1"/>
     <w:lsdException w:name="heading 2" w:semiHidden="1" w:uiPriority="9" w:unhideWhenUsed="1" w:qFormat="1"/>
@@ -24112,6 +25583,7 @@
     <w:lsdException w:name="Smart Hyperlink" w:semiHidden="1" w:unhideWhenUsed="1"/>
     <w:lsdException w:name="Hashtag" w:semiHidden="1" w:unhideWhenUsed="1"/>
     <w:lsdException w:name="Unresolved Mention" w:semiHidden="1" w:unhideWhenUsed="1"/>
+    <w:lsdException w:name="Smart Link" w:semiHidden="1" w:unhideWhenUsed="1"/>
   </w:latentStyles>
   <w:style w:type="paragraph" w:default="1" w:styleId="Normale">
     <w:name w:val="Normal"/>
@@ -24120,6 +25592,7 @@
   <w:style w:type="character" w:default="1" w:styleId="Carpredefinitoparagrafo">
     <w:name w:val="Default Paragraph Font"/>
     <w:uiPriority w:val="1"/>
+    <w:semiHidden/>
     <w:unhideWhenUsed/>
   </w:style>
   <w:style w:type="table" w:default="1" w:styleId="Tabellanormale">

</xml_diff>